<commit_message>
Add improved version of flyer
</commit_message>
<xml_diff>
--- a/orga/Softwerkskammer_Jena_Developers_Meetup_002_TDD_Coderetreat.docx
+++ b/orga/Softwerkskammer_Jena_Developers_Meetup_002_TDD_Coderetreat.docx
@@ -1,6 +1,6 @@
 
 <file path=word/document.xml><?xml version="1.0" encoding="utf-8"?>
-<w:document xmlns:wpc="http://schemas.microsoft.com/office/word/2010/wordprocessingCanvas" xmlns:mo="http://schemas.microsoft.com/office/mac/office/2008/main" xmlns:mc="http://schemas.openxmlformats.org/markup-compatibility/2006" xmlns:mv="urn:schemas-microsoft-com:mac:vml" xmlns:o="urn:schemas-microsoft-com:office:office" xmlns:r="http://schemas.openxmlformats.org/officeDocument/2006/relationships" xmlns:m="http://schemas.openxmlformats.org/officeDocument/2006/math" xmlns:v="urn:schemas-microsoft-com:vml" xmlns:wp14="http://schemas.microsoft.com/office/word/2010/wordprocessingDrawing" xmlns:wp="http://schemas.openxmlformats.org/drawingml/2006/wordprocessingDrawing" xmlns:w10="urn:schemas-microsoft-com:office:word" xmlns:w="http://schemas.openxmlformats.org/wordprocessingml/2006/main" xmlns:w14="http://schemas.microsoft.com/office/word/2010/wordml" xmlns:wpg="http://schemas.microsoft.com/office/word/2010/wordprocessingGroup" xmlns:wpi="http://schemas.microsoft.com/office/word/2010/wordprocessingInk" xmlns:wne="http://schemas.microsoft.com/office/word/2006/wordml" xmlns:wps="http://schemas.microsoft.com/office/word/2010/wordprocessingShape" mc:Ignorable="w14 wp14">
+<w:document xmlns:wpc="http://schemas.microsoft.com/office/word/2010/wordprocessingCanvas" xmlns:mc="http://schemas.openxmlformats.org/markup-compatibility/2006" xmlns:o="urn:schemas-microsoft-com:office:office" xmlns:r="http://schemas.openxmlformats.org/officeDocument/2006/relationships" xmlns:m="http://schemas.openxmlformats.org/officeDocument/2006/math" xmlns:v="urn:schemas-microsoft-com:vml" xmlns:wp14="http://schemas.microsoft.com/office/word/2010/wordprocessingDrawing" xmlns:wp="http://schemas.openxmlformats.org/drawingml/2006/wordprocessingDrawing" xmlns:w10="urn:schemas-microsoft-com:office:word" xmlns:w="http://schemas.openxmlformats.org/wordprocessingml/2006/main" xmlns:w14="http://schemas.microsoft.com/office/word/2010/wordml" xmlns:wpg="http://schemas.microsoft.com/office/word/2010/wordprocessingGroup" xmlns:wpi="http://schemas.microsoft.com/office/word/2010/wordprocessingInk" xmlns:wne="http://schemas.microsoft.com/office/word/2006/wordml" xmlns:wps="http://schemas.microsoft.com/office/word/2010/wordprocessingShape" mc:Ignorable="w14 wp14">
   <w:body>
     <w:p>
       <w:pPr>
@@ -239,6 +239,8 @@
         </w:rPr>
         <w:t xml:space="preserve">                 </w:t>
       </w:r>
+      <w:bookmarkStart w:id="0" w:name="_GoBack"/>
+      <w:bookmarkEnd w:id="0"/>
     </w:p>
     <w:p>
       <w:pPr>
@@ -272,6 +274,7 @@
           <w:szCs w:val="40"/>
         </w:rPr>
       </w:pPr>
+      <w:proofErr w:type="spellStart"/>
       <w:r>
         <w:rPr>
           <w:rFonts w:ascii="Helvetica" w:eastAsia="Times New Roman" w:hAnsi="Helvetica" w:cs="Helvetica"/>
@@ -282,7 +285,20 @@
           <w:sz w:val="40"/>
           <w:szCs w:val="40"/>
         </w:rPr>
-        <w:t>Softwerkskammer Jena</w:t>
+        <w:t>Softwerkskammer</w:t>
+      </w:r>
+      <w:proofErr w:type="spellEnd"/>
+      <w:r>
+        <w:rPr>
+          <w:rFonts w:ascii="Helvetica" w:eastAsia="Times New Roman" w:hAnsi="Helvetica" w:cs="Helvetica"/>
+          <w:b/>
+          <w:bCs/>
+          <w:spacing w:val="-11"/>
+          <w:kern w:val="36"/>
+          <w:sz w:val="40"/>
+          <w:szCs w:val="40"/>
+        </w:rPr>
+        <w:t xml:space="preserve"> Jena</w:t>
       </w:r>
     </w:p>
     <w:p>
@@ -443,6 +459,7 @@
         </w:rPr>
         <w:t xml:space="preserve">5 Rounds of </w:t>
       </w:r>
+      <w:proofErr w:type="spellStart"/>
       <w:r>
         <w:rPr>
           <w:rFonts w:ascii="Helvetica" w:eastAsia="Times New Roman" w:hAnsi="Helvetica" w:cs="Helvetica"/>
@@ -455,6 +472,7 @@
         </w:rPr>
         <w:t>Coderetreat</w:t>
       </w:r>
+      <w:proofErr w:type="spellEnd"/>
     </w:p>
     <w:p>
       <w:pPr>
@@ -473,15 +491,46 @@
           <w:lang w:val="de-DE"/>
         </w:rPr>
       </w:pPr>
+      <w:proofErr w:type="spellStart"/>
+      <w:proofErr w:type="gramStart"/>
       <w:r>
         <w:rPr>
           <w:rFonts w:ascii="Helvetica" w:hAnsi="Helvetica" w:cs="Helvetica"/>
           <w:b/>
           <w:sz w:val="24"/>
           <w:szCs w:val="24"/>
-          <w:lang w:val="de-DE"/>
-        </w:rPr>
-        <w:t>Samstag, 21. Mai 2016, 9:15-17:30</w:t>
+        </w:rPr>
+        <w:t>Samstag</w:t>
+      </w:r>
+      <w:proofErr w:type="spellEnd"/>
+      <w:r>
+        <w:rPr>
+          <w:rFonts w:ascii="Helvetica" w:hAnsi="Helvetica" w:cs="Helvetica"/>
+          <w:b/>
+          <w:sz w:val="24"/>
+          <w:szCs w:val="24"/>
+        </w:rPr>
+        <w:t>, 21.</w:t>
+      </w:r>
+      <w:proofErr w:type="gramEnd"/>
+      <w:r>
+        <w:rPr>
+          <w:rFonts w:ascii="Helvetica" w:hAnsi="Helvetica" w:cs="Helvetica"/>
+          <w:b/>
+          <w:sz w:val="24"/>
+          <w:szCs w:val="24"/>
+        </w:rPr>
+        <w:t xml:space="preserve"> </w:t>
+      </w:r>
+      <w:r>
+        <w:rPr>
+          <w:rFonts w:ascii="Helvetica" w:hAnsi="Helvetica" w:cs="Helvetica"/>
+          <w:b/>
+          <w:sz w:val="24"/>
+          <w:szCs w:val="24"/>
+          <w:lang w:val="de-DE"/>
+        </w:rPr>
+        <w:t>Mai 2016, 9:15-17:30</w:t>
       </w:r>
       <w:r>
         <w:rPr>
@@ -729,16 +778,24 @@
         </w:rPr>
         <w:t>Li</w:t>
       </w:r>
-      <w:bookmarkStart w:id="0" w:name="_GoBack"/>
-      <w:bookmarkEnd w:id="0"/>
-      <w:r>
-        <w:rPr>
-          <w:rFonts w:ascii="Helvetica" w:hAnsi="Helvetica" w:cs="Helvetica"/>
-          <w:b/>
-          <w:bCs/>
-        </w:rPr>
-        <w:t>ghtning Talks mit</w:t>
-      </w:r>
+      <w:r>
+        <w:rPr>
+          <w:rFonts w:ascii="Helvetica" w:hAnsi="Helvetica" w:cs="Helvetica"/>
+          <w:b/>
+          <w:bCs/>
+        </w:rPr>
+        <w:t xml:space="preserve">ghtning Talks </w:t>
+      </w:r>
+      <w:proofErr w:type="spellStart"/>
+      <w:r>
+        <w:rPr>
+          <w:rFonts w:ascii="Helvetica" w:hAnsi="Helvetica" w:cs="Helvetica"/>
+          <w:b/>
+          <w:bCs/>
+        </w:rPr>
+        <w:t>mit</w:t>
+      </w:r>
+      <w:proofErr w:type="spellEnd"/>
       <w:r>
         <w:rPr>
           <w:rFonts w:ascii="Helvetica" w:hAnsi="Helvetica" w:cs="Helvetica"/>
@@ -780,28 +837,64 @@
         <w:rPr>
           <w:rFonts w:ascii="Helvetica" w:hAnsi="Helvetica" w:cs="Helvetica"/>
           <w:sz w:val="22"/>
+          <w:lang w:val="de-DE"/>
         </w:rPr>
       </w:pPr>
       <w:r>
         <w:rPr>
           <w:rFonts w:ascii="Helvetica" w:hAnsi="Helvetica" w:cs="Helvetica"/>
           <w:sz w:val="22"/>
-        </w:rPr>
-        <w:t xml:space="preserve">• </w:t>
-      </w:r>
-      <w:r>
-        <w:rPr>
-          <w:rFonts w:ascii="Helvetica" w:hAnsi="Helvetica" w:cs="Helvetica"/>
-          <w:sz w:val="22"/>
+          <w:lang w:val="de-DE"/>
+        </w:rPr>
+        <w:t xml:space="preserve">•  </w:t>
+      </w:r>
+      <w:r>
+        <w:rPr>
+          <w:rFonts w:ascii="Helvetica" w:hAnsi="Helvetica" w:cs="Helvetica"/>
+          <w:sz w:val="22"/>
+          <w:lang w:val="de-DE"/>
+        </w:rPr>
+        <w:t>Coding Dojo Essentials (</w:t>
+      </w:r>
+      <w:r>
+        <w:rPr>
+          <w:rFonts w:ascii="Helvetica" w:hAnsi="Helvetica" w:cs="Helvetica"/>
+          <w:sz w:val="22"/>
+          <w:lang w:val="de-DE"/>
+        </w:rPr>
+        <w:t>aus dem</w:t>
+      </w:r>
+      <w:r>
+        <w:rPr>
+          <w:rFonts w:ascii="Helvetica" w:hAnsi="Helvetica" w:cs="Helvetica"/>
+          <w:sz w:val="22"/>
+          <w:lang w:val="de-DE"/>
+        </w:rPr>
+        <w:t xml:space="preserve"> Handbuch von </w:t>
+      </w:r>
+      <w:r>
+        <w:rPr>
+          <w:rFonts w:ascii="Helvetica" w:hAnsi="Helvetica" w:cs="Helvetica"/>
+          <w:sz w:val="22"/>
+          <w:lang w:val="de-DE"/>
+        </w:rPr>
+        <w:t>Emily Bache</w:t>
+      </w:r>
+      <w:r>
+        <w:rPr>
+          <w:rFonts w:ascii="Helvetica" w:hAnsi="Helvetica" w:cs="Helvetica"/>
+          <w:sz w:val="22"/>
+          <w:lang w:val="de-DE"/>
+        </w:rPr>
+        <w:t>)</w:t>
+      </w:r>
+      <w:r>
+        <w:rPr>
+          <w:rFonts w:ascii="Helvetica" w:hAnsi="Helvetica" w:cs="Helvetica"/>
+          <w:sz w:val="22"/>
+          <w:lang w:val="de-DE"/>
         </w:rPr>
         <w:t xml:space="preserve"> </w:t>
-      </w:r>
-      <w:r>
-        <w:rPr>
-          <w:rFonts w:ascii="Helvetica" w:hAnsi="Helvetica" w:cs="Helvetica"/>
-          <w:sz w:val="22"/>
-        </w:rPr>
-        <w:t>Basics von Test-Driven-Development (TDD)</w:t>
       </w:r>
     </w:p>
     <w:p>
@@ -812,31 +905,163 @@
         <w:rPr>
           <w:rFonts w:ascii="Helvetica" w:hAnsi="Helvetica" w:cs="Helvetica"/>
           <w:sz w:val="22"/>
-          <w:lang w:val="de-DE"/>
         </w:rPr>
       </w:pPr>
-      <w:r>
-        <w:rPr>
-          <w:rFonts w:ascii="Helvetica" w:hAnsi="Helvetica" w:cs="Helvetica"/>
-          <w:sz w:val="22"/>
-          <w:lang w:val="de-DE"/>
-        </w:rPr>
-        <w:t>• </w:t>
-      </w:r>
-      <w:r>
-        <w:rPr>
-          <w:rFonts w:ascii="Helvetica" w:hAnsi="Helvetica" w:cs="Helvetica"/>
-          <w:sz w:val="22"/>
-          <w:lang w:val="de-DE"/>
+      <w:proofErr w:type="gramStart"/>
+      <w:r>
+        <w:rPr>
+          <w:rFonts w:ascii="Helvetica" w:hAnsi="Helvetica" w:cs="Helvetica"/>
+          <w:sz w:val="22"/>
+        </w:rPr>
+        <w:t xml:space="preserve">• </w:t>
+      </w:r>
+      <w:r>
+        <w:rPr>
+          <w:rFonts w:ascii="Helvetica" w:hAnsi="Helvetica" w:cs="Helvetica"/>
+          <w:sz w:val="22"/>
         </w:rPr>
         <w:t xml:space="preserve"> </w:t>
       </w:r>
-      <w:r>
-        <w:rPr>
-          <w:rFonts w:ascii="Helvetica" w:hAnsi="Helvetica" w:cs="Helvetica"/>
-          <w:sz w:val="22"/>
-        </w:rPr>
-        <w:t>Advanced Unit-Testing mit Mocks</w:t>
+      <w:proofErr w:type="spellStart"/>
+      <w:r>
+        <w:rPr>
+          <w:rFonts w:ascii="Helvetica" w:hAnsi="Helvetica" w:cs="Helvetica"/>
+          <w:sz w:val="22"/>
+        </w:rPr>
+        <w:t>Agiles</w:t>
+      </w:r>
+      <w:proofErr w:type="spellEnd"/>
+      <w:proofErr w:type="gramEnd"/>
+      <w:r>
+        <w:rPr>
+          <w:rFonts w:ascii="Helvetica" w:hAnsi="Helvetica" w:cs="Helvetica"/>
+          <w:sz w:val="22"/>
+        </w:rPr>
+        <w:t xml:space="preserve"> </w:t>
+      </w:r>
+      <w:proofErr w:type="spellStart"/>
+      <w:r>
+        <w:rPr>
+          <w:rFonts w:ascii="Helvetica" w:hAnsi="Helvetica" w:cs="Helvetica"/>
+          <w:sz w:val="22"/>
+        </w:rPr>
+        <w:t>Desgin</w:t>
+      </w:r>
+      <w:proofErr w:type="spellEnd"/>
+      <w:r>
+        <w:rPr>
+          <w:rFonts w:ascii="Helvetica" w:hAnsi="Helvetica" w:cs="Helvetica"/>
+          <w:sz w:val="22"/>
+        </w:rPr>
+        <w:t xml:space="preserve"> </w:t>
+      </w:r>
+      <w:proofErr w:type="spellStart"/>
+      <w:r>
+        <w:rPr>
+          <w:rFonts w:ascii="Helvetica" w:hAnsi="Helvetica" w:cs="Helvetica"/>
+          <w:sz w:val="22"/>
+        </w:rPr>
+        <w:t>mit</w:t>
+      </w:r>
+      <w:proofErr w:type="spellEnd"/>
+      <w:r>
+        <w:rPr>
+          <w:rFonts w:ascii="Helvetica" w:hAnsi="Helvetica" w:cs="Helvetica"/>
+          <w:sz w:val="22"/>
+        </w:rPr>
+        <w:t xml:space="preserve"> </w:t>
+      </w:r>
+      <w:r>
+        <w:rPr>
+          <w:rFonts w:ascii="Helvetica" w:hAnsi="Helvetica" w:cs="Helvetica"/>
+          <w:sz w:val="22"/>
+        </w:rPr>
+        <w:t>Test-Driven-Development (</w:t>
+      </w:r>
+      <w:proofErr w:type="spellStart"/>
+      <w:r>
+        <w:rPr>
+          <w:rFonts w:ascii="Helvetica" w:hAnsi="Helvetica" w:cs="Helvetica"/>
+          <w:sz w:val="22"/>
+        </w:rPr>
+        <w:t>inspiriert</w:t>
+      </w:r>
+      <w:proofErr w:type="spellEnd"/>
+      <w:r>
+        <w:rPr>
+          <w:rFonts w:ascii="Helvetica" w:hAnsi="Helvetica" w:cs="Helvetica"/>
+          <w:sz w:val="22"/>
+        </w:rPr>
+        <w:t xml:space="preserve"> </w:t>
+      </w:r>
+      <w:r>
+        <w:rPr>
+          <w:rFonts w:ascii="Helvetica" w:hAnsi="Helvetica" w:cs="Helvetica"/>
+          <w:sz w:val="22"/>
+        </w:rPr>
+        <w:t xml:space="preserve">von </w:t>
+      </w:r>
+      <w:r>
+        <w:rPr>
+          <w:rFonts w:ascii="Helvetica" w:hAnsi="Helvetica" w:cs="Helvetica"/>
+          <w:sz w:val="22"/>
+        </w:rPr>
+        <w:t xml:space="preserve">Carlos </w:t>
+      </w:r>
+      <w:proofErr w:type="spellStart"/>
+      <w:r>
+        <w:rPr>
+          <w:rFonts w:ascii="Helvetica" w:hAnsi="Helvetica" w:cs="Helvetica"/>
+          <w:sz w:val="22"/>
+        </w:rPr>
+        <w:t>Bl</w:t>
+      </w:r>
+      <w:r>
+        <w:rPr>
+          <w:rFonts w:ascii="Helvetica" w:hAnsi="Helvetica" w:cs="Helvetica"/>
+          <w:sz w:val="22"/>
+        </w:rPr>
+        <w:t>é</w:t>
+      </w:r>
+      <w:proofErr w:type="spellEnd"/>
+      <w:r>
+        <w:rPr>
+          <w:rFonts w:ascii="Helvetica" w:hAnsi="Helvetica" w:cs="Helvetica"/>
+          <w:sz w:val="22"/>
+        </w:rPr>
+        <w:t xml:space="preserve"> </w:t>
+      </w:r>
+      <w:proofErr w:type="spellStart"/>
+      <w:r>
+        <w:rPr>
+          <w:rFonts w:ascii="Helvetica" w:hAnsi="Helvetica" w:cs="Helvetica"/>
+          <w:sz w:val="22"/>
+        </w:rPr>
+        <w:t>Jurado</w:t>
+      </w:r>
+      <w:proofErr w:type="spellEnd"/>
+      <w:r>
+        <w:rPr>
+          <w:rFonts w:ascii="Helvetica" w:hAnsi="Helvetica" w:cs="Helvetica"/>
+          <w:sz w:val="22"/>
+        </w:rPr>
+        <w:t>, TDD-</w:t>
+      </w:r>
+      <w:proofErr w:type="spellStart"/>
+      <w:r>
+        <w:rPr>
+          <w:rFonts w:ascii="Helvetica" w:hAnsi="Helvetica" w:cs="Helvetica"/>
+          <w:sz w:val="22"/>
+        </w:rPr>
+        <w:t>Buchautor</w:t>
+      </w:r>
+      <w:proofErr w:type="spellEnd"/>
+      <w:r>
+        <w:rPr>
+          <w:rFonts w:ascii="Helvetica" w:hAnsi="Helvetica" w:cs="Helvetica"/>
+          <w:sz w:val="22"/>
+        </w:rPr>
+        <w:t>)</w:t>
       </w:r>
     </w:p>
     <w:p>
@@ -847,22 +1072,27 @@
         <w:rPr>
           <w:rFonts w:ascii="Helvetica" w:hAnsi="Helvetica" w:cs="Helvetica"/>
           <w:sz w:val="22"/>
-          <w:lang w:val="de-DE"/>
         </w:rPr>
       </w:pPr>
       <w:r>
         <w:rPr>
           <w:rFonts w:ascii="Helvetica" w:hAnsi="Helvetica" w:cs="Helvetica"/>
           <w:sz w:val="22"/>
-          <w:lang w:val="de-DE"/>
-        </w:rPr>
-        <w:t xml:space="preserve">• </w:t>
-      </w:r>
-      <w:r>
-        <w:rPr>
-          <w:rFonts w:ascii="Helvetica" w:hAnsi="Helvetica" w:cs="Helvetica"/>
-          <w:sz w:val="22"/>
-          <w:lang w:val="de-DE"/>
+        </w:rPr>
+        <w:t>•</w:t>
+      </w:r>
+      <w:proofErr w:type="gramStart"/>
+      <w:r>
+        <w:rPr>
+          <w:rFonts w:ascii="Helvetica" w:hAnsi="Helvetica" w:cs="Helvetica"/>
+          <w:sz w:val="22"/>
+        </w:rPr>
+        <w:t> </w:t>
+      </w:r>
+      <w:r>
+        <w:rPr>
+          <w:rFonts w:ascii="Helvetica" w:hAnsi="Helvetica" w:cs="Helvetica"/>
+          <w:sz w:val="22"/>
         </w:rPr>
         <w:t xml:space="preserve"> </w:t>
       </w:r>
@@ -871,14 +1101,38 @@
           <w:rFonts w:ascii="Helvetica" w:hAnsi="Helvetica" w:cs="Helvetica"/>
           <w:sz w:val="22"/>
         </w:rPr>
-        <w:t xml:space="preserve">Live </w:t>
-      </w:r>
-      <w:r>
-        <w:rPr>
-          <w:rFonts w:ascii="Helvetica" w:hAnsi="Helvetica" w:cs="Helvetica"/>
-          <w:sz w:val="22"/>
-        </w:rPr>
-        <w:t>Demo mit PHP, Java &amp; JavaScript</w:t>
+        <w:t>Advanced</w:t>
+      </w:r>
+      <w:proofErr w:type="gramEnd"/>
+      <w:r>
+        <w:rPr>
+          <w:rFonts w:ascii="Helvetica" w:hAnsi="Helvetica" w:cs="Helvetica"/>
+          <w:sz w:val="22"/>
+        </w:rPr>
+        <w:t xml:space="preserve"> Unit-Testing </w:t>
+      </w:r>
+      <w:proofErr w:type="spellStart"/>
+      <w:r>
+        <w:rPr>
+          <w:rFonts w:ascii="Helvetica" w:hAnsi="Helvetica" w:cs="Helvetica"/>
+          <w:sz w:val="22"/>
+        </w:rPr>
+        <w:t>mit</w:t>
+      </w:r>
+      <w:proofErr w:type="spellEnd"/>
+      <w:r>
+        <w:rPr>
+          <w:rFonts w:ascii="Helvetica" w:hAnsi="Helvetica" w:cs="Helvetica"/>
+          <w:sz w:val="22"/>
+        </w:rPr>
+        <w:t xml:space="preserve"> Mocks</w:t>
+      </w:r>
+      <w:r>
+        <w:rPr>
+          <w:rFonts w:ascii="Helvetica" w:hAnsi="Helvetica" w:cs="Helvetica"/>
+          <w:sz w:val="22"/>
+        </w:rPr>
+        <w:t>, Fakes &amp; Stubs</w:t>
       </w:r>
     </w:p>
     <w:p>
@@ -888,7 +1142,70 @@
         <w:spacing w:before="0" w:beforeAutospacing="0" w:after="0" w:afterAutospacing="0" w:line="336" w:lineRule="atLeast"/>
         <w:rPr>
           <w:rFonts w:ascii="Helvetica" w:hAnsi="Helvetica" w:cs="Helvetica"/>
-          <w:lang w:val="de-DE"/>
+          <w:sz w:val="22"/>
+        </w:rPr>
+      </w:pPr>
+      <w:proofErr w:type="gramStart"/>
+      <w:r>
+        <w:rPr>
+          <w:rFonts w:ascii="Helvetica" w:hAnsi="Helvetica" w:cs="Helvetica"/>
+          <w:sz w:val="22"/>
+        </w:rPr>
+        <w:t xml:space="preserve">• </w:t>
+      </w:r>
+      <w:r>
+        <w:rPr>
+          <w:rFonts w:ascii="Helvetica" w:hAnsi="Helvetica" w:cs="Helvetica"/>
+          <w:sz w:val="22"/>
+        </w:rPr>
+        <w:t xml:space="preserve"> </w:t>
+      </w:r>
+      <w:r>
+        <w:rPr>
+          <w:rFonts w:ascii="Helvetica" w:hAnsi="Helvetica" w:cs="Helvetica"/>
+          <w:sz w:val="22"/>
+        </w:rPr>
+        <w:t>Live</w:t>
+      </w:r>
+      <w:proofErr w:type="gramEnd"/>
+      <w:r>
+        <w:rPr>
+          <w:rFonts w:ascii="Helvetica" w:hAnsi="Helvetica" w:cs="Helvetica"/>
+          <w:sz w:val="22"/>
+        </w:rPr>
+        <w:t xml:space="preserve"> </w:t>
+      </w:r>
+      <w:r>
+        <w:rPr>
+          <w:rFonts w:ascii="Helvetica" w:hAnsi="Helvetica" w:cs="Helvetica"/>
+          <w:sz w:val="22"/>
+        </w:rPr>
+        <w:t xml:space="preserve">Demo </w:t>
+      </w:r>
+      <w:proofErr w:type="spellStart"/>
+      <w:r>
+        <w:rPr>
+          <w:rFonts w:ascii="Helvetica" w:hAnsi="Helvetica" w:cs="Helvetica"/>
+          <w:sz w:val="22"/>
+        </w:rPr>
+        <w:t>mit</w:t>
+      </w:r>
+      <w:proofErr w:type="spellEnd"/>
+      <w:r>
+        <w:rPr>
+          <w:rFonts w:ascii="Helvetica" w:hAnsi="Helvetica" w:cs="Helvetica"/>
+          <w:sz w:val="22"/>
+        </w:rPr>
+        <w:t xml:space="preserve"> PHP, Java &amp; JavaScript</w:t>
+      </w:r>
+    </w:p>
+    <w:p>
+      <w:pPr>
+        <w:pStyle w:val="NormalWeb"/>
+        <w:shd w:val="clear" w:color="auto" w:fill="FFFFFF"/>
+        <w:spacing w:before="0" w:beforeAutospacing="0" w:after="0" w:afterAutospacing="0" w:line="336" w:lineRule="atLeast"/>
+        <w:rPr>
+          <w:rFonts w:ascii="Helvetica" w:hAnsi="Helvetica" w:cs="Helvetica"/>
         </w:rPr>
       </w:pPr>
     </w:p>
@@ -1612,7 +1929,7 @@
       </w:pPr>
     </w:pPrDefault>
   </w:docDefaults>
-  <w:latentStyles w:defLockedState="0" w:defUIPriority="99" w:defSemiHidden="1" w:defUnhideWhenUsed="1" w:defQFormat="0" w:count="276">
+  <w:latentStyles w:defLockedState="0" w:defUIPriority="99" w:defSemiHidden="1" w:defUnhideWhenUsed="1" w:defQFormat="0" w:count="267">
     <w:lsdException w:name="Normal" w:semiHidden="0" w:uiPriority="0" w:unhideWhenUsed="0" w:qFormat="1"/>
     <w:lsdException w:name="heading 1" w:semiHidden="0" w:uiPriority="9" w:unhideWhenUsed="0" w:qFormat="1"/>
     <w:lsdException w:name="heading 2" w:uiPriority="9" w:qFormat="1"/>
@@ -1919,7 +2236,7 @@
 </file>
 
 <file path=word/stylesWithEffects.xml><?xml version="1.0" encoding="utf-8"?>
-<w:styles xmlns:wpc="http://schemas.microsoft.com/office/word/2010/wordprocessingCanvas" xmlns:mo="http://schemas.microsoft.com/office/mac/office/2008/main" xmlns:mc="http://schemas.openxmlformats.org/markup-compatibility/2006" xmlns:mv="urn:schemas-microsoft-com:mac:vml" xmlns:o="urn:schemas-microsoft-com:office:office" xmlns:r="http://schemas.openxmlformats.org/officeDocument/2006/relationships" xmlns:m="http://schemas.openxmlformats.org/officeDocument/2006/math" xmlns:v="urn:schemas-microsoft-com:vml" xmlns:wp14="http://schemas.microsoft.com/office/word/2010/wordprocessingDrawing" xmlns:wp="http://schemas.openxmlformats.org/drawingml/2006/wordprocessingDrawing" xmlns:w10="urn:schemas-microsoft-com:office:word" xmlns:w="http://schemas.openxmlformats.org/wordprocessingml/2006/main" xmlns:w14="http://schemas.microsoft.com/office/word/2010/wordml" xmlns:wpg="http://schemas.microsoft.com/office/word/2010/wordprocessingGroup" xmlns:wpi="http://schemas.microsoft.com/office/word/2010/wordprocessingInk" xmlns:wne="http://schemas.microsoft.com/office/word/2006/wordml" xmlns:wps="http://schemas.microsoft.com/office/word/2010/wordprocessingShape" mc:Ignorable="w14 wp14">
+<w:styles xmlns:wpc="http://schemas.microsoft.com/office/word/2010/wordprocessingCanvas" xmlns:mc="http://schemas.openxmlformats.org/markup-compatibility/2006" xmlns:o="urn:schemas-microsoft-com:office:office" xmlns:r="http://schemas.openxmlformats.org/officeDocument/2006/relationships" xmlns:m="http://schemas.openxmlformats.org/officeDocument/2006/math" xmlns:v="urn:schemas-microsoft-com:vml" xmlns:wp14="http://schemas.microsoft.com/office/word/2010/wordprocessingDrawing" xmlns:wp="http://schemas.openxmlformats.org/drawingml/2006/wordprocessingDrawing" xmlns:w10="urn:schemas-microsoft-com:office:word" xmlns:w="http://schemas.openxmlformats.org/wordprocessingml/2006/main" xmlns:w14="http://schemas.microsoft.com/office/word/2010/wordml" xmlns:wpg="http://schemas.microsoft.com/office/word/2010/wordprocessingGroup" xmlns:wpi="http://schemas.microsoft.com/office/word/2010/wordprocessingInk" xmlns:wne="http://schemas.microsoft.com/office/word/2006/wordml" xmlns:wps="http://schemas.microsoft.com/office/word/2010/wordprocessingShape" mc:Ignorable="w14 wp14">
   <w:docDefaults>
     <w:rPrDefault>
       <w:rPr>
@@ -1935,7 +2252,7 @@
       </w:pPr>
     </w:pPrDefault>
   </w:docDefaults>
-  <w:latentStyles w:defLockedState="0" w:defUIPriority="99" w:defSemiHidden="1" w:defUnhideWhenUsed="1" w:defQFormat="0" w:count="276">
+  <w:latentStyles w:defLockedState="0" w:defUIPriority="99" w:defSemiHidden="1" w:defUnhideWhenUsed="1" w:defQFormat="0" w:count="267">
     <w:lsdException w:name="Normal" w:semiHidden="0" w:uiPriority="0" w:unhideWhenUsed="0" w:qFormat="1"/>
     <w:lsdException w:name="heading 1" w:semiHidden="0" w:uiPriority="9" w:unhideWhenUsed="0" w:qFormat="1"/>
     <w:lsdException w:name="heading 2" w:uiPriority="9" w:qFormat="1"/>

</xml_diff>

<commit_message>
Change post scriptum test
</commit_message>
<xml_diff>
--- a/orga/Softwerkskammer_Jena_Developers_Meetup_002_TDD_Coderetreat.docx
+++ b/orga/Softwerkskammer_Jena_Developers_Meetup_002_TDD_Coderetreat.docx
@@ -239,8 +239,6 @@
         </w:rPr>
         <w:t xml:space="preserve">                 </w:t>
       </w:r>
-      <w:bookmarkStart w:id="0" w:name="_GoBack"/>
-      <w:bookmarkEnd w:id="0"/>
     </w:p>
     <w:p>
       <w:pPr>
@@ -488,7 +486,6 @@
           <w:kern w:val="36"/>
           <w:sz w:val="24"/>
           <w:szCs w:val="24"/>
-          <w:lang w:val="de-DE"/>
         </w:rPr>
       </w:pPr>
       <w:proofErr w:type="spellStart"/>
@@ -528,7 +525,6 @@
           <w:b/>
           <w:sz w:val="24"/>
           <w:szCs w:val="24"/>
-          <w:lang w:val="de-DE"/>
         </w:rPr>
         <w:t>Mai 2016, 9:15-17:30</w:t>
       </w:r>
@@ -538,10 +534,20 @@
           <w:b/>
           <w:sz w:val="24"/>
           <w:szCs w:val="24"/>
-          <w:lang w:val="de-DE"/>
-        </w:rPr>
-        <w:t xml:space="preserve"> Uhr</w:t>
-      </w:r>
+        </w:rPr>
+        <w:t xml:space="preserve"> </w:t>
+      </w:r>
+      <w:proofErr w:type="spellStart"/>
+      <w:r>
+        <w:rPr>
+          <w:rFonts w:ascii="Helvetica" w:hAnsi="Helvetica" w:cs="Helvetica"/>
+          <w:b/>
+          <w:sz w:val="24"/>
+          <w:szCs w:val="24"/>
+        </w:rPr>
+        <w:t>Uhr</w:t>
+      </w:r>
+      <w:proofErr w:type="spellEnd"/>
     </w:p>
     <w:p>
       <w:pPr>
@@ -768,6 +774,7 @@
         <w:spacing w:before="0" w:beforeAutospacing="0" w:after="270" w:afterAutospacing="0" w:line="336" w:lineRule="atLeast"/>
         <w:rPr>
           <w:rFonts w:ascii="Helvetica" w:hAnsi="Helvetica" w:cs="Helvetica"/>
+          <w:lang w:val="de-DE"/>
         </w:rPr>
       </w:pPr>
       <w:r>
@@ -775,6 +782,7 @@
           <w:rFonts w:ascii="Helvetica" w:hAnsi="Helvetica" w:cs="Helvetica"/>
           <w:b/>
           <w:bCs/>
+          <w:lang w:val="de-DE"/>
         </w:rPr>
         <w:t>Li</w:t>
       </w:r>
@@ -783,24 +791,16 @@
           <w:rFonts w:ascii="Helvetica" w:hAnsi="Helvetica" w:cs="Helvetica"/>
           <w:b/>
           <w:bCs/>
-        </w:rPr>
-        <w:t xml:space="preserve">ghtning Talks </w:t>
-      </w:r>
-      <w:proofErr w:type="spellStart"/>
-      <w:r>
-        <w:rPr>
-          <w:rFonts w:ascii="Helvetica" w:hAnsi="Helvetica" w:cs="Helvetica"/>
-          <w:b/>
-          <w:bCs/>
-        </w:rPr>
-        <w:t>mit</w:t>
-      </w:r>
-      <w:proofErr w:type="spellEnd"/>
-      <w:r>
-        <w:rPr>
-          <w:rFonts w:ascii="Helvetica" w:hAnsi="Helvetica" w:cs="Helvetica"/>
-          <w:b/>
-          <w:bCs/>
+          <w:lang w:val="de-DE"/>
+        </w:rPr>
+        <w:t>ghtning Talks mit</w:t>
+      </w:r>
+      <w:r>
+        <w:rPr>
+          <w:rFonts w:ascii="Helvetica" w:hAnsi="Helvetica" w:cs="Helvetica"/>
+          <w:b/>
+          <w:bCs/>
+          <w:lang w:val="de-DE"/>
         </w:rPr>
         <w:t xml:space="preserve"> Demo</w:t>
       </w:r>
@@ -809,6 +809,7 @@
           <w:rFonts w:ascii="Helvetica" w:hAnsi="Helvetica" w:cs="Helvetica"/>
           <w:b/>
           <w:bCs/>
+          <w:lang w:val="de-DE"/>
         </w:rPr>
         <w:t>s (9:30 ~</w:t>
       </w:r>
@@ -817,6 +818,7 @@
           <w:rFonts w:ascii="Helvetica" w:hAnsi="Helvetica" w:cs="Helvetica"/>
           <w:b/>
           <w:bCs/>
+          <w:lang w:val="de-DE"/>
         </w:rPr>
         <w:t xml:space="preserve"> 60 min</w:t>
       </w:r>
@@ -825,6 +827,7 @@
           <w:rFonts w:ascii="Helvetica" w:hAnsi="Helvetica" w:cs="Helvetica"/>
           <w:b/>
           <w:bCs/>
+          <w:lang w:val="de-DE"/>
         </w:rPr>
         <w:t>):</w:t>
       </w:r>
@@ -846,15 +849,7 @@
           <w:sz w:val="22"/>
           <w:lang w:val="de-DE"/>
         </w:rPr>
-        <w:t xml:space="preserve">•  </w:t>
-      </w:r>
-      <w:r>
-        <w:rPr>
-          <w:rFonts w:ascii="Helvetica" w:hAnsi="Helvetica" w:cs="Helvetica"/>
-          <w:sz w:val="22"/>
-          <w:lang w:val="de-DE"/>
-        </w:rPr>
-        <w:t>Coding Dojo Essentials (</w:t>
+        <w:t>•  Coding Dojo Essentials (</w:t>
       </w:r>
       <w:r>
         <w:rPr>
@@ -1789,14 +1784,15 @@
           <w:lang w:val="de-DE"/>
         </w:rPr>
       </w:pPr>
-      <w:r>
-        <w:rPr>
-          <w:rFonts w:ascii="Helvetica" w:hAnsi="Helvetica" w:cs="Helvetica"/>
-          <w:sz w:val="22"/>
-          <w:szCs w:val="22"/>
-          <w:lang w:val="de-DE"/>
-        </w:rPr>
-        <w:t>PS: Die Docker T-S</w:t>
+      <w:bookmarkStart w:id="0" w:name="_GoBack"/>
+      <w:r>
+        <w:rPr>
+          <w:rFonts w:ascii="Helvetica" w:hAnsi="Helvetica" w:cs="Helvetica"/>
+          <w:sz w:val="22"/>
+          <w:szCs w:val="22"/>
+          <w:lang w:val="de-DE"/>
+        </w:rPr>
+        <w:t>PS: Die T-S</w:t>
       </w:r>
       <w:r>
         <w:rPr>
@@ -1814,9 +1810,100 @@
           <w:szCs w:val="22"/>
           <w:lang w:val="de-DE"/>
         </w:rPr>
-        <w:t>rts und Sticker sind nun angekommen und möchten abgeholt werden.</w:t>
+        <w:t xml:space="preserve">rts </w:t>
+      </w:r>
+      <w:r>
+        <w:rPr>
+          <w:rFonts w:ascii="Helvetica" w:hAnsi="Helvetica" w:cs="Helvetica"/>
+          <w:sz w:val="22"/>
+          <w:szCs w:val="22"/>
+          <w:lang w:val="de-DE"/>
+        </w:rPr>
+        <w:t>&amp;</w:t>
+      </w:r>
+      <w:r>
+        <w:rPr>
+          <w:rFonts w:ascii="Helvetica" w:hAnsi="Helvetica" w:cs="Helvetica"/>
+          <w:sz w:val="22"/>
+          <w:szCs w:val="22"/>
+          <w:lang w:val="de-DE"/>
+        </w:rPr>
+        <w:t xml:space="preserve"> Sticker </w:t>
+      </w:r>
+      <w:r>
+        <w:rPr>
+          <w:rFonts w:ascii="Helvetica" w:hAnsi="Helvetica" w:cs="Helvetica"/>
+          <w:sz w:val="22"/>
+          <w:szCs w:val="22"/>
+          <w:lang w:val="de-DE"/>
+        </w:rPr>
+        <w:t xml:space="preserve">von Docker </w:t>
+      </w:r>
+      <w:r>
+        <w:rPr>
+          <w:rFonts w:ascii="Helvetica" w:hAnsi="Helvetica" w:cs="Helvetica"/>
+          <w:sz w:val="22"/>
+          <w:szCs w:val="22"/>
+          <w:lang w:val="de-DE"/>
+        </w:rPr>
+        <w:t>sind angekommen</w:t>
+      </w:r>
+      <w:r>
+        <w:rPr>
+          <w:rFonts w:ascii="Helvetica" w:hAnsi="Helvetica" w:cs="Helvetica"/>
+          <w:sz w:val="22"/>
+          <w:szCs w:val="22"/>
+          <w:lang w:val="de-DE"/>
+        </w:rPr>
+        <w:t>.</w:t>
+      </w:r>
+      <w:r>
+        <w:rPr>
+          <w:rFonts w:ascii="Helvetica" w:hAnsi="Helvetica" w:cs="Helvetica"/>
+          <w:sz w:val="22"/>
+          <w:szCs w:val="22"/>
+          <w:lang w:val="de-DE"/>
+        </w:rPr>
+        <w:t xml:space="preserve"> </w:t>
+      </w:r>
+      <w:r>
+        <w:rPr>
+          <w:rFonts w:ascii="Helvetica" w:hAnsi="Helvetica" w:cs="Helvetica"/>
+          <w:sz w:val="22"/>
+          <w:szCs w:val="22"/>
+          <w:lang w:val="de-DE"/>
+        </w:rPr>
+        <w:t>Abholung</w:t>
+      </w:r>
+      <w:r>
+        <w:rPr>
+          <w:rFonts w:ascii="Helvetica" w:hAnsi="Helvetica" w:cs="Helvetica"/>
+          <w:sz w:val="22"/>
+          <w:szCs w:val="22"/>
+          <w:lang w:val="de-DE"/>
+        </w:rPr>
+        <w:t xml:space="preserve"> </w:t>
+      </w:r>
+      <w:r>
+        <w:rPr>
+          <w:rFonts w:ascii="Helvetica" w:hAnsi="Helvetica" w:cs="Helvetica"/>
+          <w:sz w:val="22"/>
+          <w:szCs w:val="22"/>
+          <w:lang w:val="de-DE"/>
+        </w:rPr>
+        <w:t>gerne bei diesem Meetup</w:t>
+      </w:r>
+      <w:r>
+        <w:rPr>
+          <w:rFonts w:ascii="Helvetica" w:hAnsi="Helvetica" w:cs="Helvetica"/>
+          <w:sz w:val="22"/>
+          <w:szCs w:val="22"/>
+          <w:lang w:val="de-DE"/>
+        </w:rPr>
+        <w:t>.</w:t>
       </w:r>
     </w:p>
+    <w:bookmarkEnd w:id="0"/>
     <w:p>
       <w:pPr>
         <w:pStyle w:val="NormalWeb"/>
@@ -1828,42 +1915,67 @@
           <w:lang w:val="de-DE"/>
         </w:rPr>
       </w:pPr>
+      <w:r>
+        <w:fldChar w:fldCharType="begin"/>
+      </w:r>
+      <w:r>
+        <w:rPr>
+          <w:lang w:val="de-DE"/>
+        </w:rPr>
+        <w:instrText xml:space="preserve"> HYPERLINK "http://www.softwerkskamme</w:instrText>
+      </w:r>
+      <w:r>
+        <w:rPr>
+          <w:lang w:val="de-DE"/>
+        </w:rPr>
+        <w:instrText xml:space="preserve">r.org/groups/jena" </w:instrText>
+      </w:r>
+      <w:r>
+        <w:fldChar w:fldCharType="separate"/>
+      </w:r>
+      <w:r>
+        <w:rPr>
+          <w:rStyle w:val="Hyperlink"/>
+          <w:rFonts w:ascii="Helvetica" w:hAnsi="Helvetica" w:cs="Helvetica"/>
+          <w:sz w:val="22"/>
+          <w:lang w:val="de-DE"/>
+        </w:rPr>
+        <w:t>www.softwerkskammer.org/groups/jena</w:t>
+      </w:r>
+      <w:r>
+        <w:rPr>
+          <w:rStyle w:val="Hyperlink"/>
+          <w:rFonts w:ascii="Helvetica" w:hAnsi="Helvetica" w:cs="Helvetica"/>
+          <w:sz w:val="22"/>
+          <w:lang w:val="de-DE"/>
+        </w:rPr>
+        <w:fldChar w:fldCharType="end"/>
+      </w:r>
+      <w:r>
+        <w:rPr>
+          <w:rFonts w:ascii="Helvetica" w:hAnsi="Helvetica" w:cs="Helvetica"/>
+          <w:sz w:val="22"/>
+          <w:lang w:val="de-DE"/>
+        </w:rPr>
+        <w:t xml:space="preserve"> </w:t>
+      </w:r>
+      <w:r>
+        <w:rPr>
+          <w:rFonts w:ascii="Helvetica" w:hAnsi="Helvetica" w:cs="Helvetica"/>
+          <w:sz w:val="22"/>
+          <w:lang w:val="de-DE"/>
+        </w:rPr>
+        <w:t>-</w:t>
+      </w:r>
+      <w:r>
+        <w:rPr>
+          <w:rFonts w:ascii="Helvetica" w:hAnsi="Helvetica" w:cs="Helvetica"/>
+          <w:sz w:val="22"/>
+          <w:lang w:val="de-DE"/>
+        </w:rPr>
+        <w:t xml:space="preserve"> </w:t>
+      </w:r>
       <w:hyperlink r:id="rId7" w:history="1">
-        <w:r>
-          <w:rPr>
-            <w:rStyle w:val="Hyperlink"/>
-            <w:rFonts w:ascii="Helvetica" w:hAnsi="Helvetica" w:cs="Helvetica"/>
-            <w:sz w:val="22"/>
-            <w:lang w:val="de-DE"/>
-          </w:rPr>
-          <w:t>www.softwerkskammer.org/groups/jena</w:t>
-        </w:r>
-      </w:hyperlink>
-      <w:r>
-        <w:rPr>
-          <w:rFonts w:ascii="Helvetica" w:hAnsi="Helvetica" w:cs="Helvetica"/>
-          <w:sz w:val="22"/>
-          <w:lang w:val="de-DE"/>
-        </w:rPr>
-        <w:t xml:space="preserve"> </w:t>
-      </w:r>
-      <w:r>
-        <w:rPr>
-          <w:rFonts w:ascii="Helvetica" w:hAnsi="Helvetica" w:cs="Helvetica"/>
-          <w:sz w:val="22"/>
-          <w:lang w:val="de-DE"/>
-        </w:rPr>
-        <w:t>-</w:t>
-      </w:r>
-      <w:r>
-        <w:rPr>
-          <w:rFonts w:ascii="Helvetica" w:hAnsi="Helvetica" w:cs="Helvetica"/>
-          <w:sz w:val="22"/>
-          <w:lang w:val="de-DE"/>
-        </w:rPr>
-        <w:t xml:space="preserve"> </w:t>
-      </w:r>
-      <w:hyperlink r:id="rId8" w:history="1">
         <w:r>
           <w:rPr>
             <w:rStyle w:val="Hyperlink"/>
@@ -1890,7 +2002,7 @@
         </w:rPr>
         <w:t xml:space="preserve">- </w:t>
       </w:r>
-      <w:hyperlink r:id="rId9" w:history="1">
+      <w:hyperlink r:id="rId8" w:history="1">
         <w:r>
           <w:rPr>
             <w:rStyle w:val="Hyperlink"/>

</xml_diff>

<commit_message>
Minor adjustments on the flyer
</commit_message>
<xml_diff>
--- a/orga/Softwerkskammer_Jena_Developers_Meetup_002_TDD_Coderetreat.docx
+++ b/orga/Softwerkskammer_Jena_Developers_Meetup_002_TDD_Coderetreat.docx
@@ -1175,7 +1175,14 @@
           <w:rFonts w:ascii="Helvetica" w:hAnsi="Helvetica" w:cs="Helvetica"/>
           <w:sz w:val="22"/>
         </w:rPr>
-        <w:t xml:space="preserve">Demo </w:t>
+        <w:t>Coding</w:t>
+      </w:r>
+      <w:r>
+        <w:rPr>
+          <w:rFonts w:ascii="Helvetica" w:hAnsi="Helvetica" w:cs="Helvetica"/>
+          <w:sz w:val="22"/>
+        </w:rPr>
+        <w:t xml:space="preserve"> </w:t>
       </w:r>
       <w:proofErr w:type="spellStart"/>
       <w:r>
@@ -1418,6 +1425,8 @@
           <w:lang w:val="de-DE"/>
         </w:rPr>
       </w:pPr>
+      <w:bookmarkStart w:id="0" w:name="_GoBack"/>
+      <w:bookmarkEnd w:id="0"/>
       <w:r>
         <w:rPr>
           <w:rFonts w:ascii="Helvetica" w:hAnsi="Helvetica" w:cs="Helvetica"/>
@@ -1779,24 +1788,46 @@
         <w:jc w:val="both"/>
         <w:rPr>
           <w:rFonts w:ascii="Helvetica" w:hAnsi="Helvetica" w:cs="Helvetica"/>
+          <w:i/>
           <w:sz w:val="22"/>
           <w:szCs w:val="22"/>
           <w:lang w:val="de-DE"/>
         </w:rPr>
       </w:pPr>
-      <w:bookmarkStart w:id="0" w:name="_GoBack"/>
-      <w:r>
-        <w:rPr>
-          <w:rFonts w:ascii="Helvetica" w:hAnsi="Helvetica" w:cs="Helvetica"/>
-          <w:sz w:val="22"/>
-          <w:szCs w:val="22"/>
-          <w:lang w:val="de-DE"/>
-        </w:rPr>
-        <w:t>PS: Die T-S</w:t>
-      </w:r>
-      <w:r>
-        <w:rPr>
-          <w:rFonts w:ascii="Helvetica" w:hAnsi="Helvetica" w:cs="Helvetica"/>
+      <w:r>
+        <w:rPr>
+          <w:rFonts w:ascii="Helvetica" w:hAnsi="Helvetica" w:cs="Helvetica"/>
+          <w:i/>
+          <w:sz w:val="22"/>
+          <w:szCs w:val="22"/>
+          <w:lang w:val="de-DE"/>
+        </w:rPr>
+        <w:t xml:space="preserve">PS: Die </w:t>
+      </w:r>
+      <w:r>
+        <w:rPr>
+          <w:rFonts w:ascii="Helvetica" w:hAnsi="Helvetica" w:cs="Helvetica"/>
+          <w:i/>
+          <w:sz w:val="22"/>
+          <w:szCs w:val="22"/>
+          <w:lang w:val="de-DE"/>
+        </w:rPr>
+        <w:t xml:space="preserve">Docker Party </w:t>
+      </w:r>
+      <w:r>
+        <w:rPr>
+          <w:rFonts w:ascii="Helvetica" w:hAnsi="Helvetica" w:cs="Helvetica"/>
+          <w:i/>
+          <w:sz w:val="22"/>
+          <w:szCs w:val="22"/>
+          <w:lang w:val="de-DE"/>
+        </w:rPr>
+        <w:t>T-S</w:t>
+      </w:r>
+      <w:r>
+        <w:rPr>
+          <w:rFonts w:ascii="Helvetica" w:hAnsi="Helvetica" w:cs="Helvetica"/>
+          <w:i/>
           <w:sz w:val="22"/>
           <w:szCs w:val="22"/>
           <w:lang w:val="de-DE"/>
@@ -1806,6 +1837,7 @@
       <w:r>
         <w:rPr>
           <w:rFonts w:ascii="Helvetica" w:hAnsi="Helvetica" w:cs="Helvetica"/>
+          <w:i/>
           <w:sz w:val="22"/>
           <w:szCs w:val="22"/>
           <w:lang w:val="de-DE"/>
@@ -1815,6 +1847,7 @@
       <w:r>
         <w:rPr>
           <w:rFonts w:ascii="Helvetica" w:hAnsi="Helvetica" w:cs="Helvetica"/>
+          <w:i/>
           <w:sz w:val="22"/>
           <w:szCs w:val="22"/>
           <w:lang w:val="de-DE"/>
@@ -1824,24 +1857,27 @@
       <w:r>
         <w:rPr>
           <w:rFonts w:ascii="Helvetica" w:hAnsi="Helvetica" w:cs="Helvetica"/>
-          <w:sz w:val="22"/>
-          <w:szCs w:val="22"/>
-          <w:lang w:val="de-DE"/>
-        </w:rPr>
-        <w:t xml:space="preserve"> Sticker </w:t>
-      </w:r>
-      <w:r>
-        <w:rPr>
-          <w:rFonts w:ascii="Helvetica" w:hAnsi="Helvetica" w:cs="Helvetica"/>
-          <w:sz w:val="22"/>
-          <w:szCs w:val="22"/>
-          <w:lang w:val="de-DE"/>
-        </w:rPr>
-        <w:t xml:space="preserve">von Docker </w:t>
-      </w:r>
-      <w:r>
-        <w:rPr>
-          <w:rFonts w:ascii="Helvetica" w:hAnsi="Helvetica" w:cs="Helvetica"/>
+          <w:i/>
+          <w:sz w:val="22"/>
+          <w:szCs w:val="22"/>
+          <w:lang w:val="de-DE"/>
+        </w:rPr>
+        <w:t xml:space="preserve"> Sticker</w:t>
+      </w:r>
+      <w:r>
+        <w:rPr>
+          <w:rFonts w:ascii="Helvetica" w:hAnsi="Helvetica" w:cs="Helvetica"/>
+          <w:i/>
+          <w:sz w:val="22"/>
+          <w:szCs w:val="22"/>
+          <w:lang w:val="de-DE"/>
+        </w:rPr>
+        <w:t xml:space="preserve"> </w:t>
+      </w:r>
+      <w:r>
+        <w:rPr>
+          <w:rFonts w:ascii="Helvetica" w:hAnsi="Helvetica" w:cs="Helvetica"/>
+          <w:i/>
           <w:sz w:val="22"/>
           <w:szCs w:val="22"/>
           <w:lang w:val="de-DE"/>
@@ -1851,6 +1887,7 @@
       <w:r>
         <w:rPr>
           <w:rFonts w:ascii="Helvetica" w:hAnsi="Helvetica" w:cs="Helvetica"/>
+          <w:i/>
           <w:sz w:val="22"/>
           <w:szCs w:val="22"/>
           <w:lang w:val="de-DE"/>
@@ -1860,6 +1897,7 @@
       <w:r>
         <w:rPr>
           <w:rFonts w:ascii="Helvetica" w:hAnsi="Helvetica" w:cs="Helvetica"/>
+          <w:i/>
           <w:sz w:val="22"/>
           <w:szCs w:val="22"/>
           <w:lang w:val="de-DE"/>
@@ -1869,6 +1907,7 @@
       <w:r>
         <w:rPr>
           <w:rFonts w:ascii="Helvetica" w:hAnsi="Helvetica" w:cs="Helvetica"/>
+          <w:i/>
           <w:sz w:val="22"/>
           <w:szCs w:val="22"/>
           <w:lang w:val="de-DE"/>
@@ -1878,6 +1917,7 @@
       <w:r>
         <w:rPr>
           <w:rFonts w:ascii="Helvetica" w:hAnsi="Helvetica" w:cs="Helvetica"/>
+          <w:i/>
           <w:sz w:val="22"/>
           <w:szCs w:val="22"/>
           <w:lang w:val="de-DE"/>
@@ -1887,6 +1927,7 @@
       <w:r>
         <w:rPr>
           <w:rFonts w:ascii="Helvetica" w:hAnsi="Helvetica" w:cs="Helvetica"/>
+          <w:i/>
           <w:sz w:val="22"/>
           <w:szCs w:val="22"/>
           <w:lang w:val="de-DE"/>
@@ -1896,6 +1937,7 @@
       <w:r>
         <w:rPr>
           <w:rFonts w:ascii="Helvetica" w:hAnsi="Helvetica" w:cs="Helvetica"/>
+          <w:i/>
           <w:sz w:val="22"/>
           <w:szCs w:val="22"/>
           <w:lang w:val="de-DE"/>
@@ -1903,7 +1945,6 @@
         <w:t>.</w:t>
       </w:r>
     </w:p>
-    <w:bookmarkEnd w:id="0"/>
     <w:p>
       <w:pPr>
         <w:pStyle w:val="NormalWeb"/>
@@ -1915,42 +1956,17 @@
           <w:lang w:val="de-DE"/>
         </w:rPr>
       </w:pPr>
-      <w:r>
-        <w:fldChar w:fldCharType="begin"/>
-      </w:r>
-      <w:r>
-        <w:rPr>
-          <w:lang w:val="de-DE"/>
-        </w:rPr>
-        <w:instrText xml:space="preserve"> HYPERLINK "http://www.softwerkskamme</w:instrText>
-      </w:r>
-      <w:r>
-        <w:rPr>
-          <w:lang w:val="de-DE"/>
-        </w:rPr>
-        <w:instrText xml:space="preserve">r.org/groups/jena" </w:instrText>
-      </w:r>
-      <w:r>
-        <w:fldChar w:fldCharType="separate"/>
-      </w:r>
-      <w:r>
-        <w:rPr>
-          <w:rStyle w:val="Hyperlink"/>
-          <w:rFonts w:ascii="Helvetica" w:hAnsi="Helvetica" w:cs="Helvetica"/>
-          <w:sz w:val="22"/>
-          <w:lang w:val="de-DE"/>
-        </w:rPr>
-        <w:t>www.softwerkskammer.org/groups/jena</w:t>
-      </w:r>
-      <w:r>
-        <w:rPr>
-          <w:rStyle w:val="Hyperlink"/>
-          <w:rFonts w:ascii="Helvetica" w:hAnsi="Helvetica" w:cs="Helvetica"/>
-          <w:sz w:val="22"/>
-          <w:lang w:val="de-DE"/>
-        </w:rPr>
-        <w:fldChar w:fldCharType="end"/>
-      </w:r>
+      <w:hyperlink r:id="rId7" w:history="1">
+        <w:r>
+          <w:rPr>
+            <w:rStyle w:val="Hyperlink"/>
+            <w:rFonts w:ascii="Helvetica" w:hAnsi="Helvetica" w:cs="Helvetica"/>
+            <w:sz w:val="22"/>
+            <w:lang w:val="de-DE"/>
+          </w:rPr>
+          <w:t>www.softwerkskammer.org/groups/jena</w:t>
+        </w:r>
+      </w:hyperlink>
       <w:r>
         <w:rPr>
           <w:rFonts w:ascii="Helvetica" w:hAnsi="Helvetica" w:cs="Helvetica"/>
@@ -1975,7 +1991,7 @@
         </w:rPr>
         <w:t xml:space="preserve"> </w:t>
       </w:r>
-      <w:hyperlink r:id="rId7" w:history="1">
+      <w:hyperlink r:id="rId8" w:history="1">
         <w:r>
           <w:rPr>
             <w:rStyle w:val="Hyperlink"/>
@@ -2002,7 +2018,7 @@
         </w:rPr>
         <w:t xml:space="preserve">- </w:t>
       </w:r>
-      <w:hyperlink r:id="rId8" w:history="1">
+      <w:hyperlink r:id="rId9" w:history="1">
         <w:r>
           <w:rPr>
             <w:rStyle w:val="Hyperlink"/>

</xml_diff>

<commit_message>
Add own logo to pdf flyer
</commit_message>
<xml_diff>
--- a/orga/Softwerkskammer_Jena_Developers_Meetup_002_TDD_Coderetreat.docx
+++ b/orga/Softwerkskammer_Jena_Developers_Meetup_002_TDD_Coderetreat.docx
@@ -26,30 +26,22 @@
           <w:noProof/>
           <w:spacing w:val="-11"/>
           <w:kern w:val="36"/>
-          <w:sz w:val="48"/>
-          <w:szCs w:val="48"/>
+          <w:sz w:val="24"/>
+          <w:szCs w:val="24"/>
         </w:rPr>
         <w:drawing>
-          <wp:anchor distT="0" distB="0" distL="114300" distR="114300" simplePos="0" relativeHeight="251659264" behindDoc="1" locked="0" layoutInCell="1" allowOverlap="1" wp14:anchorId="667E26D3" wp14:editId="10A45974">
+          <wp:anchor distT="0" distB="0" distL="114300" distR="114300" simplePos="0" relativeHeight="251664384" behindDoc="0" locked="0" layoutInCell="1" allowOverlap="1" wp14:anchorId="39AB3437" wp14:editId="2D9B486A">
             <wp:simplePos x="0" y="0"/>
             <wp:positionH relativeFrom="column">
-              <wp:posOffset>-95885</wp:posOffset>
+              <wp:posOffset>2520315</wp:posOffset>
             </wp:positionH>
             <wp:positionV relativeFrom="paragraph">
-              <wp:posOffset>-64135</wp:posOffset>
+              <wp:posOffset>-45085</wp:posOffset>
             </wp:positionV>
-            <wp:extent cx="2466975" cy="877570"/>
-            <wp:effectExtent l="0" t="0" r="9525" b="0"/>
-            <wp:wrapThrough wrapText="bothSides">
-              <wp:wrapPolygon edited="0">
-                <wp:start x="0" y="0"/>
-                <wp:lineTo x="0" y="21100"/>
-                <wp:lineTo x="21517" y="21100"/>
-                <wp:lineTo x="21517" y="0"/>
-                <wp:lineTo x="0" y="0"/>
-              </wp:wrapPolygon>
-            </wp:wrapThrough>
-            <wp:docPr id="1" name="Picture 1" descr="C:\Users\bnothdurft\AppData\Local\Skitch\Screenshot_040516_015653_PM.jpg"/>
+            <wp:extent cx="952500" cy="952500"/>
+            <wp:effectExtent l="0" t="0" r="0" b="0"/>
+            <wp:wrapNone/>
+            <wp:docPr id="5" name="Picture 5" descr="C:\Workspace\jenadevs\jenadevs-logos\version-3-latest\jenadevs-logo-text-transparent-no-border.jpg"/>
             <wp:cNvGraphicFramePr>
               <a:graphicFrameLocks xmlns:a="http://schemas.openxmlformats.org/drawingml/2006/main" noChangeAspect="1"/>
             </wp:cNvGraphicFramePr>
@@ -57,7 +49,7 @@
               <a:graphicData uri="http://schemas.openxmlformats.org/drawingml/2006/picture">
                 <pic:pic xmlns:pic="http://schemas.openxmlformats.org/drawingml/2006/picture">
                   <pic:nvPicPr>
-                    <pic:cNvPr id="0" name="Picture 3" descr="C:\Users\bnothdurft\AppData\Local\Skitch\Screenshot_040516_015653_PM.jpg"/>
+                    <pic:cNvPr id="0" name="Picture 3" descr="C:\Workspace\jenadevs\jenadevs-logos\version-3-latest\jenadevs-logo-text-transparent-no-border.jpg"/>
                     <pic:cNvPicPr>
                       <a:picLocks noChangeAspect="1" noChangeArrowheads="1"/>
                     </pic:cNvPicPr>
@@ -78,7 +70,7 @@
                   <pic:spPr bwMode="auto">
                     <a:xfrm>
                       <a:off x="0" y="0"/>
-                      <a:ext cx="2466975" cy="877570"/>
+                      <a:ext cx="952500" cy="952500"/>
                     </a:xfrm>
                     <a:prstGeom prst="rect">
                       <a:avLst/>
@@ -105,6 +97,80 @@
           <w:rFonts w:ascii="Helvetica" w:eastAsia="Times New Roman" w:hAnsi="Helvetica" w:cs="Helvetica"/>
           <w:b/>
           <w:bCs/>
+          <w:noProof/>
+          <w:spacing w:val="-11"/>
+          <w:kern w:val="36"/>
+          <w:sz w:val="48"/>
+          <w:szCs w:val="48"/>
+        </w:rPr>
+        <w:drawing>
+          <wp:anchor distT="0" distB="0" distL="114300" distR="114300" simplePos="0" relativeHeight="251662336" behindDoc="0" locked="0" layoutInCell="1" allowOverlap="1" wp14:anchorId="667E26D3" wp14:editId="1D965A35">
+            <wp:simplePos x="0" y="0"/>
+            <wp:positionH relativeFrom="column">
+              <wp:posOffset>-99060</wp:posOffset>
+            </wp:positionH>
+            <wp:positionV relativeFrom="paragraph">
+              <wp:posOffset>-36195</wp:posOffset>
+            </wp:positionV>
+            <wp:extent cx="2463165" cy="876300"/>
+            <wp:effectExtent l="0" t="0" r="0" b="0"/>
+            <wp:wrapNone/>
+            <wp:docPr id="1" name="Picture 1" descr="C:\Users\bnothdurft\AppData\Local\Skitch\Screenshot_040516_015653_PM.jpg"/>
+            <wp:cNvGraphicFramePr>
+              <a:graphicFrameLocks xmlns:a="http://schemas.openxmlformats.org/drawingml/2006/main" noChangeAspect="1"/>
+            </wp:cNvGraphicFramePr>
+            <a:graphic xmlns:a="http://schemas.openxmlformats.org/drawingml/2006/main">
+              <a:graphicData uri="http://schemas.openxmlformats.org/drawingml/2006/picture">
+                <pic:pic xmlns:pic="http://schemas.openxmlformats.org/drawingml/2006/picture">
+                  <pic:nvPicPr>
+                    <pic:cNvPr id="0" name="Picture 3" descr="C:\Users\bnothdurft\AppData\Local\Skitch\Screenshot_040516_015653_PM.jpg"/>
+                    <pic:cNvPicPr>
+                      <a:picLocks noChangeAspect="1" noChangeArrowheads="1"/>
+                    </pic:cNvPicPr>
+                  </pic:nvPicPr>
+                  <pic:blipFill>
+                    <a:blip r:embed="rId6">
+                      <a:extLst>
+                        <a:ext uri="{28A0092B-C50C-407E-A947-70E740481C1C}">
+                          <a14:useLocalDpi xmlns:a14="http://schemas.microsoft.com/office/drawing/2010/main" val="0"/>
+                        </a:ext>
+                      </a:extLst>
+                    </a:blip>
+                    <a:srcRect/>
+                    <a:stretch>
+                      <a:fillRect/>
+                    </a:stretch>
+                  </pic:blipFill>
+                  <pic:spPr bwMode="auto">
+                    <a:xfrm>
+                      <a:off x="0" y="0"/>
+                      <a:ext cx="2463165" cy="876300"/>
+                    </a:xfrm>
+                    <a:prstGeom prst="rect">
+                      <a:avLst/>
+                    </a:prstGeom>
+                    <a:noFill/>
+                    <a:ln>
+                      <a:noFill/>
+                    </a:ln>
+                  </pic:spPr>
+                </pic:pic>
+              </a:graphicData>
+            </a:graphic>
+            <wp14:sizeRelH relativeFrom="page">
+              <wp14:pctWidth>0</wp14:pctWidth>
+            </wp14:sizeRelH>
+            <wp14:sizeRelV relativeFrom="page">
+              <wp14:pctHeight>0</wp14:pctHeight>
+            </wp14:sizeRelV>
+          </wp:anchor>
+        </w:drawing>
+      </w:r>
+      <w:r>
+        <w:rPr>
+          <w:rFonts w:ascii="Helvetica" w:eastAsia="Times New Roman" w:hAnsi="Helvetica" w:cs="Helvetica"/>
+          <w:b/>
+          <w:bCs/>
           <w:spacing w:val="-11"/>
           <w:kern w:val="36"/>
           <w:sz w:val="24"/>
@@ -141,25 +207,17 @@
           <w:szCs w:val="24"/>
         </w:rPr>
         <w:drawing>
-          <wp:anchor distT="0" distB="0" distL="114300" distR="114300" simplePos="0" relativeHeight="251658240" behindDoc="1" locked="0" layoutInCell="1" allowOverlap="1" wp14:anchorId="0C0860BB" wp14:editId="38739224">
+          <wp:anchor distT="0" distB="0" distL="114300" distR="114300" simplePos="0" relativeHeight="251658240" behindDoc="0" locked="0" layoutInCell="1" allowOverlap="1" wp14:anchorId="0C0860BB" wp14:editId="142926C3">
             <wp:simplePos x="0" y="0"/>
             <wp:positionH relativeFrom="column">
-              <wp:posOffset>1867535</wp:posOffset>
+              <wp:posOffset>4511675</wp:posOffset>
             </wp:positionH>
             <wp:positionV relativeFrom="paragraph">
               <wp:posOffset>55245</wp:posOffset>
             </wp:positionV>
             <wp:extent cx="1638300" cy="552450"/>
             <wp:effectExtent l="0" t="0" r="0" b="0"/>
-            <wp:wrapThrough wrapText="bothSides">
-              <wp:wrapPolygon edited="0">
-                <wp:start x="0" y="0"/>
-                <wp:lineTo x="0" y="20855"/>
-                <wp:lineTo x="21349" y="20855"/>
-                <wp:lineTo x="21349" y="0"/>
-                <wp:lineTo x="0" y="0"/>
-              </wp:wrapPolygon>
-            </wp:wrapThrough>
+            <wp:wrapNone/>
             <wp:docPr id="4" name="Picture 4" descr="C:\Users\bnothdurft\AppData\Local\Skitch\Screenshot_040516_020239_PM.jpg"/>
             <wp:cNvGraphicFramePr>
               <a:graphicFrameLocks xmlns:a="http://schemas.openxmlformats.org/drawingml/2006/main" noChangeAspect="1"/>
@@ -174,7 +232,7 @@
                     </pic:cNvPicPr>
                   </pic:nvPicPr>
                   <pic:blipFill>
-                    <a:blip r:embed="rId6">
+                    <a:blip r:embed="rId7">
                       <a:extLst>
                         <a:ext uri="{28A0092B-C50C-407E-A947-70E740481C1C}">
                           <a14:useLocalDpi xmlns:a14="http://schemas.microsoft.com/office/drawing/2010/main" val="0"/>
@@ -259,7 +317,7 @@
     <w:p>
       <w:pPr>
         <w:shd w:val="clear" w:color="auto" w:fill="FFFFFF"/>
-        <w:spacing w:before="120" w:after="0" w:line="240" w:lineRule="auto"/>
+        <w:spacing w:before="360" w:after="360" w:line="240" w:lineRule="auto"/>
         <w:jc w:val="center"/>
         <w:outlineLvl w:val="0"/>
         <w:rPr>
@@ -272,6 +330,9 @@
           <w:szCs w:val="40"/>
         </w:rPr>
       </w:pPr>
+      <w:bookmarkStart w:id="0" w:name="_GoBack"/>
+      <w:bookmarkEnd w:id="0"/>
+      <w:proofErr w:type="spellStart"/>
       <w:r>
         <w:rPr>
           <w:rFonts w:ascii="Helvetica" w:eastAsia="Times New Roman" w:hAnsi="Helvetica" w:cs="Helvetica"/>
@@ -282,15 +343,10 @@
           <w:sz w:val="40"/>
           <w:szCs w:val="40"/>
         </w:rPr>
-        <w:t>Softwerkskammer Jena</w:t>
-      </w:r>
-    </w:p>
-    <w:p>
-      <w:pPr>
-        <w:shd w:val="clear" w:color="auto" w:fill="FFFFFF"/>
-        <w:spacing w:after="360" w:line="240" w:lineRule="auto"/>
-        <w:jc w:val="center"/>
-        <w:outlineLvl w:val="0"/>
+        <w:t>Softwerkskammer</w:t>
+      </w:r>
+      <w:proofErr w:type="spellEnd"/>
+      <w:r>
         <w:rPr>
           <w:rFonts w:ascii="Helvetica" w:eastAsia="Times New Roman" w:hAnsi="Helvetica" w:cs="Helvetica"/>
           <w:b/>
@@ -300,7 +356,8 @@
           <w:sz w:val="40"/>
           <w:szCs w:val="40"/>
         </w:rPr>
-      </w:pPr>
+        <w:t xml:space="preserve"> Jena</w:t>
+      </w:r>
       <w:r>
         <w:rPr>
           <w:rFonts w:ascii="Helvetica" w:eastAsia="Times New Roman" w:hAnsi="Helvetica" w:cs="Helvetica"/>
@@ -311,7 +368,7 @@
           <w:sz w:val="40"/>
           <w:szCs w:val="40"/>
         </w:rPr>
-        <w:t>Developer</w:t>
+        <w:t xml:space="preserve"> </w:t>
       </w:r>
       <w:r>
         <w:rPr>
@@ -323,8 +380,34 @@
           <w:sz w:val="40"/>
           <w:szCs w:val="40"/>
         </w:rPr>
-        <w:t>s</w:t>
-      </w:r>
+        <w:t>·</w:t>
+      </w:r>
+      <w:r>
+        <w:rPr>
+          <w:rFonts w:ascii="Helvetica" w:eastAsia="Times New Roman" w:hAnsi="Helvetica" w:cs="Helvetica"/>
+          <w:b/>
+          <w:bCs/>
+          <w:spacing w:val="-11"/>
+          <w:kern w:val="36"/>
+          <w:sz w:val="40"/>
+          <w:szCs w:val="40"/>
+        </w:rPr>
+        <w:t xml:space="preserve"> </w:t>
+      </w:r>
+      <w:proofErr w:type="spellStart"/>
+      <w:r>
+        <w:rPr>
+          <w:rFonts w:ascii="Helvetica" w:eastAsia="Times New Roman" w:hAnsi="Helvetica" w:cs="Helvetica"/>
+          <w:b/>
+          <w:bCs/>
+          <w:spacing w:val="-11"/>
+          <w:kern w:val="36"/>
+          <w:sz w:val="40"/>
+          <w:szCs w:val="40"/>
+        </w:rPr>
+        <w:t>jenadevs</w:t>
+      </w:r>
+      <w:proofErr w:type="spellEnd"/>
       <w:r>
         <w:rPr>
           <w:rFonts w:ascii="Helvetica" w:eastAsia="Times New Roman" w:hAnsi="Helvetica" w:cs="Helvetica"/>
@@ -443,6 +526,7 @@
         </w:rPr>
         <w:t xml:space="preserve">5 Rounds of </w:t>
       </w:r>
+      <w:proofErr w:type="spellStart"/>
       <w:r>
         <w:rPr>
           <w:rFonts w:ascii="Helvetica" w:eastAsia="Times New Roman" w:hAnsi="Helvetica" w:cs="Helvetica"/>
@@ -455,6 +539,7 @@
         </w:rPr>
         <w:t>Coderetreat</w:t>
       </w:r>
+      <w:proofErr w:type="spellEnd"/>
     </w:p>
     <w:p>
       <w:pPr>
@@ -470,8 +555,11 @@
           <w:kern w:val="36"/>
           <w:sz w:val="24"/>
           <w:szCs w:val="24"/>
+          <w:lang w:val="de-DE"/>
         </w:rPr>
       </w:pPr>
+      <w:proofErr w:type="spellStart"/>
+      <w:proofErr w:type="gramStart"/>
       <w:r>
         <w:rPr>
           <w:rFonts w:ascii="Helvetica" w:hAnsi="Helvetica" w:cs="Helvetica"/>
@@ -479,8 +567,9 @@
           <w:sz w:val="24"/>
           <w:szCs w:val="24"/>
         </w:rPr>
-        <w:t xml:space="preserve">Samstag, 21. </w:t>
-      </w:r>
+        <w:t>Samstag</w:t>
+      </w:r>
+      <w:proofErr w:type="spellEnd"/>
       <w:r>
         <w:rPr>
           <w:rFonts w:ascii="Helvetica" w:hAnsi="Helvetica" w:cs="Helvetica"/>
@@ -488,14 +577,35 @@
           <w:sz w:val="24"/>
           <w:szCs w:val="24"/>
         </w:rPr>
-        <w:t>Mai 2016, 9:15-17:30</w:t>
-      </w:r>
+        <w:t>, 21.</w:t>
+      </w:r>
+      <w:proofErr w:type="gramEnd"/>
       <w:r>
         <w:rPr>
           <w:rFonts w:ascii="Helvetica" w:hAnsi="Helvetica" w:cs="Helvetica"/>
           <w:b/>
           <w:sz w:val="24"/>
           <w:szCs w:val="24"/>
+        </w:rPr>
+        <w:t xml:space="preserve"> </w:t>
+      </w:r>
+      <w:r>
+        <w:rPr>
+          <w:rFonts w:ascii="Helvetica" w:hAnsi="Helvetica" w:cs="Helvetica"/>
+          <w:b/>
+          <w:sz w:val="24"/>
+          <w:szCs w:val="24"/>
+          <w:lang w:val="de-DE"/>
+        </w:rPr>
+        <w:t>Mai 2016, 9:15-17:30</w:t>
+      </w:r>
+      <w:r>
+        <w:rPr>
+          <w:rFonts w:ascii="Helvetica" w:hAnsi="Helvetica" w:cs="Helvetica"/>
+          <w:b/>
+          <w:sz w:val="24"/>
+          <w:szCs w:val="24"/>
+          <w:lang w:val="de-DE"/>
         </w:rPr>
         <w:t xml:space="preserve"> Uhr</w:t>
       </w:r>
@@ -549,7 +659,7 @@
       <w:pPr>
         <w:pStyle w:val="NormalWeb"/>
         <w:shd w:val="clear" w:color="auto" w:fill="FFFFFF"/>
-        <w:spacing w:after="270" w:line="336" w:lineRule="atLeast"/>
+        <w:spacing w:line="336" w:lineRule="atLeast"/>
         <w:jc w:val="both"/>
         <w:rPr>
           <w:rFonts w:ascii="Helvetica" w:hAnsi="Helvetica" w:cs="Helvetica"/>
@@ -853,6 +963,7 @@
           <w:sz w:val="22"/>
         </w:rPr>
       </w:pPr>
+      <w:proofErr w:type="gramStart"/>
       <w:r>
         <w:rPr>
           <w:rFonts w:ascii="Helvetica" w:hAnsi="Helvetica" w:cs="Helvetica"/>
@@ -867,12 +978,22 @@
         </w:rPr>
         <w:t xml:space="preserve"> </w:t>
       </w:r>
-      <w:r>
-        <w:rPr>
-          <w:rFonts w:ascii="Helvetica" w:hAnsi="Helvetica" w:cs="Helvetica"/>
-          <w:sz w:val="22"/>
-        </w:rPr>
-        <w:t>Agiles Des</w:t>
+      <w:proofErr w:type="spellStart"/>
+      <w:r>
+        <w:rPr>
+          <w:rFonts w:ascii="Helvetica" w:hAnsi="Helvetica" w:cs="Helvetica"/>
+          <w:sz w:val="22"/>
+        </w:rPr>
+        <w:t>Agiles</w:t>
+      </w:r>
+      <w:proofErr w:type="spellEnd"/>
+      <w:proofErr w:type="gramEnd"/>
+      <w:r>
+        <w:rPr>
+          <w:rFonts w:ascii="Helvetica" w:hAnsi="Helvetica" w:cs="Helvetica"/>
+          <w:sz w:val="22"/>
+        </w:rPr>
+        <w:t xml:space="preserve"> Des</w:t>
       </w:r>
       <w:r>
         <w:rPr>
@@ -888,14 +1009,28 @@
         </w:rPr>
         <w:t>g</w:t>
       </w:r>
-      <w:bookmarkStart w:id="0" w:name="_GoBack"/>
-      <w:bookmarkEnd w:id="0"/>
-      <w:r>
-        <w:rPr>
-          <w:rFonts w:ascii="Helvetica" w:hAnsi="Helvetica" w:cs="Helvetica"/>
-          <w:sz w:val="22"/>
-        </w:rPr>
-        <w:t xml:space="preserve">n mit </w:t>
+      <w:r>
+        <w:rPr>
+          <w:rFonts w:ascii="Helvetica" w:hAnsi="Helvetica" w:cs="Helvetica"/>
+          <w:sz w:val="22"/>
+        </w:rPr>
+        <w:t xml:space="preserve">n </w:t>
+      </w:r>
+      <w:proofErr w:type="spellStart"/>
+      <w:r>
+        <w:rPr>
+          <w:rFonts w:ascii="Helvetica" w:hAnsi="Helvetica" w:cs="Helvetica"/>
+          <w:sz w:val="22"/>
+        </w:rPr>
+        <w:t>mit</w:t>
+      </w:r>
+      <w:proofErr w:type="spellEnd"/>
+      <w:r>
+        <w:rPr>
+          <w:rFonts w:ascii="Helvetica" w:hAnsi="Helvetica" w:cs="Helvetica"/>
+          <w:sz w:val="22"/>
+        </w:rPr>
+        <w:t xml:space="preserve"> </w:t>
       </w:r>
       <w:r>
         <w:rPr>
@@ -904,12 +1039,21 @@
         </w:rPr>
         <w:t>Test-Driven-Development (</w:t>
       </w:r>
-      <w:r>
-        <w:rPr>
-          <w:rFonts w:ascii="Helvetica" w:hAnsi="Helvetica" w:cs="Helvetica"/>
-          <w:sz w:val="22"/>
-        </w:rPr>
-        <w:t xml:space="preserve">inspiriert </w:t>
+      <w:proofErr w:type="spellStart"/>
+      <w:r>
+        <w:rPr>
+          <w:rFonts w:ascii="Helvetica" w:hAnsi="Helvetica" w:cs="Helvetica"/>
+          <w:sz w:val="22"/>
+        </w:rPr>
+        <w:t>inspiriert</w:t>
+      </w:r>
+      <w:proofErr w:type="spellEnd"/>
+      <w:r>
+        <w:rPr>
+          <w:rFonts w:ascii="Helvetica" w:hAnsi="Helvetica" w:cs="Helvetica"/>
+          <w:sz w:val="22"/>
+        </w:rPr>
+        <w:t xml:space="preserve"> </w:t>
       </w:r>
       <w:r>
         <w:rPr>
@@ -923,7 +1067,15 @@
           <w:rFonts w:ascii="Helvetica" w:hAnsi="Helvetica" w:cs="Helvetica"/>
           <w:sz w:val="22"/>
         </w:rPr>
-        <w:t>Carlos Bl</w:t>
+        <w:t xml:space="preserve">Carlos </w:t>
+      </w:r>
+      <w:proofErr w:type="spellStart"/>
+      <w:r>
+        <w:rPr>
+          <w:rFonts w:ascii="Helvetica" w:hAnsi="Helvetica" w:cs="Helvetica"/>
+          <w:sz w:val="22"/>
+        </w:rPr>
+        <w:t>Bl</w:t>
       </w:r>
       <w:r>
         <w:rPr>
@@ -932,13 +1084,23 @@
         </w:rPr>
         <w:t>é</w:t>
       </w:r>
-      <w:r>
-        <w:rPr>
-          <w:rFonts w:ascii="Helvetica" w:hAnsi="Helvetica" w:cs="Helvetica"/>
-          <w:sz w:val="22"/>
-        </w:rPr>
-        <w:t>, TDD-Buchautor</w:t>
-      </w:r>
+      <w:proofErr w:type="spellEnd"/>
+      <w:r>
+        <w:rPr>
+          <w:rFonts w:ascii="Helvetica" w:hAnsi="Helvetica" w:cs="Helvetica"/>
+          <w:sz w:val="22"/>
+        </w:rPr>
+        <w:t>, TDD-</w:t>
+      </w:r>
+      <w:proofErr w:type="spellStart"/>
+      <w:r>
+        <w:rPr>
+          <w:rFonts w:ascii="Helvetica" w:hAnsi="Helvetica" w:cs="Helvetica"/>
+          <w:sz w:val="22"/>
+        </w:rPr>
+        <w:t>Buchautor</w:t>
+      </w:r>
+      <w:proofErr w:type="spellEnd"/>
       <w:r>
         <w:rPr>
           <w:rFonts w:ascii="Helvetica" w:hAnsi="Helvetica" w:cs="Helvetica"/>
@@ -962,7 +1124,15 @@
           <w:rFonts w:ascii="Helvetica" w:hAnsi="Helvetica" w:cs="Helvetica"/>
           <w:sz w:val="22"/>
         </w:rPr>
-        <w:t>• </w:t>
+        <w:t>•</w:t>
+      </w:r>
+      <w:proofErr w:type="gramStart"/>
+      <w:r>
+        <w:rPr>
+          <w:rFonts w:ascii="Helvetica" w:hAnsi="Helvetica" w:cs="Helvetica"/>
+          <w:sz w:val="22"/>
+        </w:rPr>
+        <w:t> </w:t>
       </w:r>
       <w:r>
         <w:rPr>
@@ -976,7 +1146,31 @@
           <w:rFonts w:ascii="Helvetica" w:hAnsi="Helvetica" w:cs="Helvetica"/>
           <w:sz w:val="22"/>
         </w:rPr>
-        <w:t>Advanced Unit-Testing mit Mocks</w:t>
+        <w:t>Advanced</w:t>
+      </w:r>
+      <w:proofErr w:type="gramEnd"/>
+      <w:r>
+        <w:rPr>
+          <w:rFonts w:ascii="Helvetica" w:hAnsi="Helvetica" w:cs="Helvetica"/>
+          <w:sz w:val="22"/>
+        </w:rPr>
+        <w:t xml:space="preserve"> Unit-Testing </w:t>
+      </w:r>
+      <w:proofErr w:type="spellStart"/>
+      <w:r>
+        <w:rPr>
+          <w:rFonts w:ascii="Helvetica" w:hAnsi="Helvetica" w:cs="Helvetica"/>
+          <w:sz w:val="22"/>
+        </w:rPr>
+        <w:t>mit</w:t>
+      </w:r>
+      <w:proofErr w:type="spellEnd"/>
+      <w:r>
+        <w:rPr>
+          <w:rFonts w:ascii="Helvetica" w:hAnsi="Helvetica" w:cs="Helvetica"/>
+          <w:sz w:val="22"/>
+        </w:rPr>
+        <w:t xml:space="preserve"> Mocks</w:t>
       </w:r>
       <w:r>
         <w:rPr>
@@ -996,6 +1190,7 @@
           <w:sz w:val="22"/>
         </w:rPr>
       </w:pPr>
+      <w:proofErr w:type="gramStart"/>
       <w:r>
         <w:rPr>
           <w:rFonts w:ascii="Helvetica" w:hAnsi="Helvetica" w:cs="Helvetica"/>
@@ -1015,7 +1210,15 @@
           <w:rFonts w:ascii="Helvetica" w:hAnsi="Helvetica" w:cs="Helvetica"/>
           <w:sz w:val="22"/>
         </w:rPr>
-        <w:t xml:space="preserve">Live </w:t>
+        <w:t>Live</w:t>
+      </w:r>
+      <w:proofErr w:type="gramEnd"/>
+      <w:r>
+        <w:rPr>
+          <w:rFonts w:ascii="Helvetica" w:hAnsi="Helvetica" w:cs="Helvetica"/>
+          <w:sz w:val="22"/>
+        </w:rPr>
+        <w:t xml:space="preserve"> </w:t>
       </w:r>
       <w:r>
         <w:rPr>
@@ -1029,7 +1232,23 @@
           <w:rFonts w:ascii="Helvetica" w:hAnsi="Helvetica" w:cs="Helvetica"/>
           <w:sz w:val="22"/>
         </w:rPr>
-        <w:t xml:space="preserve"> mit PHP, Java &amp; JavaScript</w:t>
+        <w:t xml:space="preserve"> </w:t>
+      </w:r>
+      <w:proofErr w:type="spellStart"/>
+      <w:r>
+        <w:rPr>
+          <w:rFonts w:ascii="Helvetica" w:hAnsi="Helvetica" w:cs="Helvetica"/>
+          <w:sz w:val="22"/>
+        </w:rPr>
+        <w:t>mit</w:t>
+      </w:r>
+      <w:proofErr w:type="spellEnd"/>
+      <w:r>
+        <w:rPr>
+          <w:rFonts w:ascii="Helvetica" w:hAnsi="Helvetica" w:cs="Helvetica"/>
+          <w:sz w:val="22"/>
+        </w:rPr>
+        <w:t xml:space="preserve"> PHP, Java &amp; JavaScript</w:t>
       </w:r>
     </w:p>
     <w:p>
@@ -1426,7 +1645,6 @@
         <w:jc w:val="both"/>
         <w:rPr>
           <w:rFonts w:ascii="Helvetica" w:hAnsi="Helvetica" w:cs="Helvetica"/>
-          <w:b/>
           <w:sz w:val="22"/>
           <w:szCs w:val="22"/>
           <w:lang w:val="de-DE"/>
@@ -1547,66 +1765,52 @@
           <w:szCs w:val="22"/>
           <w:lang w:val="de-DE"/>
         </w:rPr>
-        <w:t xml:space="preserve">Bitte </w:t>
-      </w:r>
-      <w:r>
-        <w:rPr>
-          <w:rFonts w:ascii="Helvetica" w:hAnsi="Helvetica" w:cs="Helvetica"/>
-          <w:sz w:val="22"/>
-          <w:szCs w:val="22"/>
-          <w:lang w:val="de-DE"/>
-        </w:rPr>
-        <w:t xml:space="preserve">Laptop mitbringen und IDE mit Sprache eurer Wahl vorbereiten. </w:t>
-      </w:r>
-      <w:r>
-        <w:rPr>
-          <w:rFonts w:ascii="Helvetica" w:hAnsi="Helvetica" w:cs="Helvetica"/>
-          <w:b/>
-          <w:sz w:val="22"/>
-          <w:szCs w:val="22"/>
-          <w:lang w:val="de-DE"/>
-        </w:rPr>
-        <w:t>Alle Interessierten sind herzlich eingeladen!</w:t>
-      </w:r>
-      <w:r>
-        <w:rPr>
-          <w:rFonts w:ascii="Helvetica" w:hAnsi="Helvetica" w:cs="Helvetica"/>
-          <w:b/>
-          <w:sz w:val="22"/>
-          <w:szCs w:val="22"/>
-          <w:lang w:val="de-DE"/>
-        </w:rPr>
-        <w:t xml:space="preserve"> </w:t>
-      </w:r>
-      <w:r>
-        <w:rPr>
-          <w:rFonts w:ascii="Helvetica" w:hAnsi="Helvetica" w:cs="Helvetica"/>
-          <w:b/>
-          <w:sz w:val="22"/>
-          <w:szCs w:val="22"/>
-          <w:lang w:val="de-DE"/>
-        </w:rPr>
-        <w:t>Unkostenbeitrag</w:t>
-      </w:r>
-      <w:r>
-        <w:rPr>
-          <w:rFonts w:ascii="Helvetica" w:hAnsi="Helvetica" w:cs="Helvetica"/>
-          <w:b/>
-          <w:sz w:val="22"/>
-          <w:szCs w:val="22"/>
-          <w:lang w:val="de-DE"/>
-        </w:rPr>
-        <w:t xml:space="preserve"> 5 Euro</w:t>
-      </w:r>
-      <w:r>
-        <w:rPr>
-          <w:rFonts w:ascii="Helvetica" w:hAnsi="Helvetica" w:cs="Helvetica"/>
-          <w:b/>
-          <w:sz w:val="22"/>
-          <w:szCs w:val="22"/>
-          <w:lang w:val="de-DE"/>
-        </w:rPr>
-        <w:t>.</w:t>
+        <w:t>Falls möglich b</w:t>
+      </w:r>
+      <w:r>
+        <w:rPr>
+          <w:rFonts w:ascii="Helvetica" w:hAnsi="Helvetica" w:cs="Helvetica"/>
+          <w:sz w:val="22"/>
+          <w:szCs w:val="22"/>
+          <w:lang w:val="de-DE"/>
+        </w:rPr>
+        <w:t xml:space="preserve">itte </w:t>
+      </w:r>
+      <w:r>
+        <w:rPr>
+          <w:rFonts w:ascii="Helvetica" w:hAnsi="Helvetica" w:cs="Helvetica"/>
+          <w:sz w:val="22"/>
+          <w:szCs w:val="22"/>
+          <w:lang w:val="de-DE"/>
+        </w:rPr>
+        <w:t xml:space="preserve">Laptop mitbringen, </w:t>
+      </w:r>
+      <w:r>
+        <w:rPr>
+          <w:rFonts w:ascii="Helvetica" w:hAnsi="Helvetica" w:cs="Helvetica"/>
+          <w:sz w:val="22"/>
+          <w:szCs w:val="22"/>
+          <w:lang w:val="de-DE"/>
+        </w:rPr>
+        <w:t>IDE mit Sprache eurer Wahl vorbereiten</w:t>
+      </w:r>
+      <w:r>
+        <w:rPr>
+          <w:rFonts w:ascii="Helvetica" w:hAnsi="Helvetica" w:cs="Helvetica"/>
+          <w:sz w:val="22"/>
+          <w:szCs w:val="22"/>
+          <w:lang w:val="de-DE"/>
+        </w:rPr>
+        <w:t xml:space="preserve"> und vorab anmelden</w:t>
+      </w:r>
+      <w:r>
+        <w:rPr>
+          <w:rFonts w:ascii="Helvetica" w:hAnsi="Helvetica" w:cs="Helvetica"/>
+          <w:sz w:val="22"/>
+          <w:szCs w:val="22"/>
+          <w:lang w:val="de-DE"/>
+        </w:rPr>
+        <w:t xml:space="preserve"> (siehe Links). Unkostenbeitrag 5 Euro.</w:t>
       </w:r>
     </w:p>
     <w:p>
@@ -1617,6 +1821,41 @@
         <w:jc w:val="both"/>
         <w:rPr>
           <w:rFonts w:ascii="Helvetica" w:hAnsi="Helvetica" w:cs="Helvetica"/>
+          <w:b/>
+          <w:sz w:val="22"/>
+          <w:szCs w:val="22"/>
+          <w:lang w:val="de-DE"/>
+        </w:rPr>
+      </w:pPr>
+      <w:r>
+        <w:rPr>
+          <w:rFonts w:ascii="Helvetica" w:hAnsi="Helvetica" w:cs="Helvetica"/>
+          <w:b/>
+          <w:sz w:val="22"/>
+          <w:szCs w:val="22"/>
+          <w:lang w:val="de-DE"/>
+        </w:rPr>
+        <w:t>Alle Interessierten sind herzlich eingeladen!</w:t>
+      </w:r>
+      <w:r>
+        <w:rPr>
+          <w:rFonts w:ascii="Helvetica" w:hAnsi="Helvetica" w:cs="Helvetica"/>
+          <w:b/>
+          <w:sz w:val="22"/>
+          <w:szCs w:val="22"/>
+          <w:lang w:val="de-DE"/>
+        </w:rPr>
+        <w:t xml:space="preserve"> </w:t>
+      </w:r>
+    </w:p>
+    <w:p>
+      <w:pPr>
+        <w:pStyle w:val="NormalWeb"/>
+        <w:shd w:val="clear" w:color="auto" w:fill="FFFFFF"/>
+        <w:spacing w:before="0" w:beforeAutospacing="0" w:after="270" w:afterAutospacing="0" w:line="276" w:lineRule="auto"/>
+        <w:jc w:val="both"/>
+        <w:rPr>
+          <w:rFonts w:ascii="Helvetica" w:hAnsi="Helvetica" w:cs="Helvetica"/>
           <w:i/>
           <w:sz w:val="22"/>
           <w:szCs w:val="22"/>
@@ -1761,7 +2000,37 @@
           <w:szCs w:val="22"/>
           <w:lang w:val="de-DE"/>
         </w:rPr>
-        <w:t>gerne bei diesem Meetup</w:t>
+        <w:t xml:space="preserve">gerne </w:t>
+      </w:r>
+      <w:r>
+        <w:rPr>
+          <w:rFonts w:ascii="Helvetica" w:hAnsi="Helvetica" w:cs="Helvetica"/>
+          <w:i/>
+          <w:sz w:val="22"/>
+          <w:szCs w:val="22"/>
+          <w:lang w:val="de-DE"/>
+        </w:rPr>
+        <w:t>bei diesem</w:t>
+      </w:r>
+      <w:r>
+        <w:rPr>
+          <w:rFonts w:ascii="Helvetica" w:hAnsi="Helvetica" w:cs="Helvetica"/>
+          <w:i/>
+          <w:sz w:val="22"/>
+          <w:szCs w:val="22"/>
+          <w:lang w:val="de-DE"/>
+        </w:rPr>
+        <w:t xml:space="preserve"> </w:t>
+      </w:r>
+      <w:r>
+        <w:rPr>
+          <w:rFonts w:ascii="Helvetica" w:hAnsi="Helvetica" w:cs="Helvetica"/>
+          <w:i/>
+          <w:sz w:val="22"/>
+          <w:szCs w:val="22"/>
+          <w:lang w:val="de-DE"/>
+        </w:rPr>
+        <w:t>Meetup</w:t>
       </w:r>
       <w:r>
         <w:rPr>
@@ -1785,7 +2054,7 @@
           <w:lang w:val="de-DE"/>
         </w:rPr>
       </w:pPr>
-      <w:hyperlink r:id="rId7" w:history="1">
+      <w:hyperlink r:id="rId8" w:history="1">
         <w:r>
           <w:rPr>
             <w:rStyle w:val="Hyperlink"/>
@@ -1820,7 +2089,7 @@
         </w:rPr>
         <w:t xml:space="preserve"> </w:t>
       </w:r>
-      <w:hyperlink r:id="rId8" w:history="1">
+      <w:hyperlink r:id="rId9" w:history="1">
         <w:r>
           <w:rPr>
             <w:rStyle w:val="Hyperlink"/>
@@ -1847,7 +2116,7 @@
         </w:rPr>
         <w:t xml:space="preserve">- </w:t>
       </w:r>
-      <w:hyperlink r:id="rId9" w:history="1">
+      <w:hyperlink r:id="rId10" w:history="1">
         <w:r>
           <w:rPr>
             <w:rStyle w:val="Hyperlink"/>
@@ -1861,7 +2130,7 @@
     </w:p>
     <w:sectPr>
       <w:pgSz w:w="12240" w:h="15840"/>
-      <w:pgMar w:top="1152" w:right="1440" w:bottom="1152" w:left="1296" w:header="720" w:footer="720" w:gutter="0"/>
+      <w:pgMar w:top="1152" w:right="1296" w:bottom="720" w:left="1296" w:header="720" w:footer="720" w:gutter="0"/>
       <w:cols w:space="720"/>
       <w:docGrid w:linePitch="360"/>
     </w:sectPr>

</xml_diff>

<commit_message>
Add high-res sponsor logo
</commit_message>
<xml_diff>
--- a/orga/Softwerkskammer_Jena_Developers_Meetup_002_TDD_Coderetreat.docx
+++ b/orga/Softwerkskammer_Jena_Developers_Meetup_002_TDD_Coderetreat.docx
@@ -207,18 +207,18 @@
           <w:szCs w:val="24"/>
         </w:rPr>
         <w:drawing>
-          <wp:anchor distT="0" distB="0" distL="114300" distR="114300" simplePos="0" relativeHeight="251658240" behindDoc="0" locked="0" layoutInCell="1" allowOverlap="1" wp14:anchorId="0C0860BB" wp14:editId="142926C3">
+          <wp:anchor distT="0" distB="0" distL="114300" distR="114300" simplePos="0" relativeHeight="251665408" behindDoc="0" locked="0" layoutInCell="1" allowOverlap="1" wp14:anchorId="114AC96A" wp14:editId="68D081C9">
             <wp:simplePos x="0" y="0"/>
             <wp:positionH relativeFrom="column">
-              <wp:posOffset>4511675</wp:posOffset>
+              <wp:posOffset>4730115</wp:posOffset>
             </wp:positionH>
             <wp:positionV relativeFrom="paragraph">
-              <wp:posOffset>55245</wp:posOffset>
+              <wp:posOffset>112395</wp:posOffset>
             </wp:positionV>
-            <wp:extent cx="1638300" cy="552450"/>
+            <wp:extent cx="1400810" cy="384369"/>
             <wp:effectExtent l="0" t="0" r="0" b="0"/>
             <wp:wrapNone/>
-            <wp:docPr id="4" name="Picture 4" descr="C:\Users\bnothdurft\AppData\Local\Skitch\Screenshot_040516_020239_PM.jpg"/>
+            <wp:docPr id="6" name="Picture 6" descr="C:\Users\bnothdurft\Desktop\jenadevs\epages.png"/>
             <wp:cNvGraphicFramePr>
               <a:graphicFrameLocks xmlns:a="http://schemas.openxmlformats.org/drawingml/2006/main" noChangeAspect="1"/>
             </wp:cNvGraphicFramePr>
@@ -226,7 +226,7 @@
               <a:graphicData uri="http://schemas.openxmlformats.org/drawingml/2006/picture">
                 <pic:pic xmlns:pic="http://schemas.openxmlformats.org/drawingml/2006/picture">
                   <pic:nvPicPr>
-                    <pic:cNvPr id="0" name="Picture 6" descr="C:\Users\bnothdurft\AppData\Local\Skitch\Screenshot_040516_020239_PM.jpg"/>
+                    <pic:cNvPr id="0" name="Picture 4" descr="C:\Users\bnothdurft\Desktop\jenadevs\epages.png"/>
                     <pic:cNvPicPr>
                       <a:picLocks noChangeAspect="1" noChangeArrowheads="1"/>
                     </pic:cNvPicPr>
@@ -247,7 +247,7 @@
                   <pic:spPr bwMode="auto">
                     <a:xfrm>
                       <a:off x="0" y="0"/>
-                      <a:ext cx="1638300" cy="552450"/>
+                      <a:ext cx="1412607" cy="387606"/>
                     </a:xfrm>
                     <a:prstGeom prst="rect">
                       <a:avLst/>
@@ -297,6 +297,8 @@
         </w:rPr>
         <w:t xml:space="preserve">                 </w:t>
       </w:r>
+      <w:bookmarkStart w:id="0" w:name="_GoBack"/>
+      <w:bookmarkEnd w:id="0"/>
     </w:p>
     <w:p>
       <w:pPr>
@@ -330,8 +332,6 @@
           <w:szCs w:val="40"/>
         </w:rPr>
       </w:pPr>
-      <w:bookmarkStart w:id="0" w:name="_GoBack"/>
-      <w:bookmarkEnd w:id="0"/>
       <w:proofErr w:type="spellStart"/>
       <w:r>
         <w:rPr>
@@ -1792,7 +1792,16 @@
           <w:szCs w:val="22"/>
           <w:lang w:val="de-DE"/>
         </w:rPr>
-        <w:t>IDE mit Sprache eurer Wahl vorbereiten</w:t>
+        <w:t>IDE mit Sprache E</w:t>
+      </w:r>
+      <w:r>
+        <w:rPr>
+          <w:rFonts w:ascii="Helvetica" w:hAnsi="Helvetica" w:cs="Helvetica"/>
+          <w:sz w:val="22"/>
+          <w:szCs w:val="22"/>
+          <w:lang w:val="de-DE"/>
+        </w:rPr>
+        <w:t>urer Wahl vorbereiten</w:t>
       </w:r>
       <w:r>
         <w:rPr>

</xml_diff>